<commit_message>
do u need me ?
</commit_message>
<xml_diff>
--- a/decomention/New folder (2)/11.chapter 6 CONCLUSION AND FUTUER WORK.docx
+++ b/decomention/New folder (2)/11.chapter 6 CONCLUSION AND FUTUER WORK.docx
@@ -1,6 +1,6 @@
 
 <file path=word/document.xml><?xml version="1.0" encoding="utf-8"?>
-<w:document xmlns:wpc="http://schemas.microsoft.com/office/word/2010/wordprocessingCanvas" xmlns:mc="http://schemas.openxmlformats.org/markup-compatibility/2006" xmlns:o="urn:schemas-microsoft-com:office:office" xmlns:r="http://schemas.openxmlformats.org/officeDocument/2006/relationships" xmlns:m="http://schemas.openxmlformats.org/officeDocument/2006/math" xmlns:v="urn:schemas-microsoft-com:vml" xmlns:wp14="http://schemas.microsoft.com/office/word/2010/wordprocessingDrawing" xmlns:wp="http://schemas.openxmlformats.org/drawingml/2006/wordprocessingDrawing" xmlns:w10="urn:schemas-microsoft-com:office:word" xmlns:w="http://schemas.openxmlformats.org/wordprocessingml/2006/main" xmlns:w14="http://schemas.microsoft.com/office/word/2010/wordml" xmlns:w15="http://schemas.microsoft.com/office/word/2012/wordml" xmlns:wpg="http://schemas.microsoft.com/office/word/2010/wordprocessingGroup" xmlns:wpi="http://schemas.microsoft.com/office/word/2010/wordprocessingInk" xmlns:wne="http://schemas.microsoft.com/office/word/2006/wordml" xmlns:wps="http://schemas.microsoft.com/office/word/2010/wordprocessingShape" mc:Ignorable="w14 w15 wp14">
+<w:document xmlns:wpc="http://schemas.microsoft.com/office/word/2010/wordprocessingCanvas" xmlns:cx="http://schemas.microsoft.com/office/drawing/2014/chartex" xmlns:mc="http://schemas.openxmlformats.org/markup-compatibility/2006" xmlns:o="urn:schemas-microsoft-com:office:office" xmlns:r="http://schemas.openxmlformats.org/officeDocument/2006/relationships" xmlns:m="http://schemas.openxmlformats.org/officeDocument/2006/math" xmlns:v="urn:schemas-microsoft-com:vml" xmlns:wp14="http://schemas.microsoft.com/office/word/2010/wordprocessingDrawing" xmlns:wp="http://schemas.openxmlformats.org/drawingml/2006/wordprocessingDrawing" xmlns:w10="urn:schemas-microsoft-com:office:word" xmlns:w="http://schemas.openxmlformats.org/wordprocessingml/2006/main" xmlns:w14="http://schemas.microsoft.com/office/word/2010/wordml" xmlns:w15="http://schemas.microsoft.com/office/word/2012/wordml" xmlns:w16se="http://schemas.microsoft.com/office/word/2015/wordml/symex" xmlns:wpg="http://schemas.microsoft.com/office/word/2010/wordprocessingGroup" xmlns:wpi="http://schemas.microsoft.com/office/word/2010/wordprocessingInk" xmlns:wne="http://schemas.microsoft.com/office/word/2006/wordml" xmlns:wps="http://schemas.microsoft.com/office/word/2010/wordprocessingShape" mc:Ignorable="w14 w15 w16se wp14">
   <w:body>
     <w:p>
       <w:pPr>
@@ -149,36 +149,2700 @@
     </w:p>
     <w:p>
       <w:pPr>
-        <w:pStyle w:val="Heading1"/>
-        <w:rPr>
-          <w:rFonts w:asciiTheme="majorBidi" w:hAnsiTheme="majorBidi"/>
-        </w:rPr>
-      </w:pPr>
-      <w:r>
-        <w:rPr>
-          <w:rFonts w:asciiTheme="majorBidi" w:hAnsiTheme="majorBidi"/>
-        </w:rPr>
-        <w:t xml:space="preserve">5.2 </w:t>
-      </w:r>
-      <w:r>
-        <w:rPr>
-          <w:rFonts w:asciiTheme="majorBidi" w:hAnsiTheme="majorBidi"/>
-        </w:rPr>
-        <w:t>Conclusion:</w:t>
-      </w:r>
-    </w:p>
-    <w:p>
-      <w:pPr>
-        <w:rPr>
-          <w:rFonts w:asciiTheme="majorBidi" w:hAnsiTheme="majorBidi" w:cstheme="majorBidi"/>
-        </w:rPr>
-      </w:pPr>
-      <w:r>
         <w:rPr>
           <w:rFonts w:asciiTheme="majorBidi" w:hAnsiTheme="majorBidi" w:cstheme="majorBidi"/>
           <w:sz w:val="28"/>
           <w:szCs w:val="28"/>
         </w:rPr>
+      </w:pPr>
+    </w:p>
+    <w:p>
+      <w:pPr>
+        <w:rPr>
+          <w:rFonts w:asciiTheme="majorBidi" w:hAnsiTheme="majorBidi" w:cstheme="majorBidi"/>
+          <w:sz w:val="28"/>
+          <w:szCs w:val="28"/>
+        </w:rPr>
+      </w:pPr>
+    </w:p>
+    <w:p>
+      <w:pPr>
+        <w:rPr>
+          <w:rFonts w:asciiTheme="majorBidi" w:hAnsiTheme="majorBidi" w:cstheme="majorBidi"/>
+          <w:sz w:val="28"/>
+          <w:szCs w:val="28"/>
+        </w:rPr>
+      </w:pPr>
+    </w:p>
+    <w:p>
+      <w:pPr>
+        <w:rPr>
+          <w:rFonts w:asciiTheme="majorBidi" w:hAnsiTheme="majorBidi" w:cstheme="majorBidi"/>
+          <w:sz w:val="28"/>
+          <w:szCs w:val="28"/>
+        </w:rPr>
+      </w:pPr>
+    </w:p>
+    <w:p>
+      <w:pPr>
+        <w:rPr>
+          <w:rFonts w:asciiTheme="majorBidi" w:hAnsiTheme="majorBidi" w:cstheme="majorBidi"/>
+          <w:sz w:val="28"/>
+          <w:szCs w:val="28"/>
+        </w:rPr>
+      </w:pPr>
+    </w:p>
+    <w:p>
+      <w:pPr>
+        <w:rPr>
+          <w:rFonts w:asciiTheme="majorBidi" w:hAnsiTheme="majorBidi" w:cstheme="majorBidi"/>
+          <w:sz w:val="28"/>
+          <w:szCs w:val="28"/>
+        </w:rPr>
+      </w:pPr>
+    </w:p>
+    <w:p>
+      <w:pPr>
+        <w:rPr>
+          <w:rFonts w:asciiTheme="majorBidi" w:hAnsiTheme="majorBidi" w:cstheme="majorBidi"/>
+          <w:sz w:val="28"/>
+          <w:szCs w:val="28"/>
+        </w:rPr>
+      </w:pPr>
+    </w:p>
+    <w:p>
+      <w:pPr>
+        <w:rPr>
+          <w:rFonts w:asciiTheme="majorBidi" w:hAnsiTheme="majorBidi" w:cstheme="majorBidi"/>
+          <w:sz w:val="28"/>
+          <w:szCs w:val="28"/>
+        </w:rPr>
+      </w:pPr>
+    </w:p>
+    <w:p>
+      <w:pPr>
+        <w:rPr>
+          <w:rFonts w:asciiTheme="majorBidi" w:hAnsiTheme="majorBidi" w:cstheme="majorBidi"/>
+          <w:sz w:val="28"/>
+          <w:szCs w:val="28"/>
+        </w:rPr>
+      </w:pPr>
+    </w:p>
+    <w:p>
+      <w:pPr>
+        <w:rPr>
+          <w:rFonts w:asciiTheme="majorBidi" w:hAnsiTheme="majorBidi" w:cstheme="majorBidi"/>
+          <w:sz w:val="28"/>
+          <w:szCs w:val="28"/>
+        </w:rPr>
+      </w:pPr>
+    </w:p>
+    <w:p>
+      <w:pPr>
+        <w:rPr>
+          <w:rFonts w:asciiTheme="majorBidi" w:hAnsiTheme="majorBidi" w:cstheme="majorBidi"/>
+          <w:sz w:val="28"/>
+          <w:szCs w:val="28"/>
+        </w:rPr>
+      </w:pPr>
+    </w:p>
+    <w:p>
+      <w:pPr>
+        <w:rPr>
+          <w:rFonts w:asciiTheme="majorBidi" w:hAnsiTheme="majorBidi" w:cstheme="majorBidi"/>
+          <w:sz w:val="28"/>
+          <w:szCs w:val="28"/>
+        </w:rPr>
+      </w:pPr>
+    </w:p>
+    <w:p>
+      <w:pPr>
+        <w:rPr>
+          <w:rFonts w:asciiTheme="majorBidi" w:hAnsiTheme="majorBidi" w:cstheme="majorBidi"/>
+          <w:sz w:val="28"/>
+          <w:szCs w:val="28"/>
+        </w:rPr>
+      </w:pPr>
+    </w:p>
+    <w:p>
+      <w:pPr>
+        <w:rPr>
+          <w:rFonts w:asciiTheme="majorBidi" w:hAnsiTheme="majorBidi" w:cstheme="majorBidi"/>
+          <w:sz w:val="28"/>
+          <w:szCs w:val="28"/>
+        </w:rPr>
+      </w:pPr>
+    </w:p>
+    <w:p>
+      <w:pPr>
+        <w:rPr>
+          <w:rFonts w:asciiTheme="majorBidi" w:hAnsiTheme="majorBidi" w:cstheme="majorBidi"/>
+          <w:sz w:val="28"/>
+          <w:szCs w:val="28"/>
+        </w:rPr>
+      </w:pPr>
+    </w:p>
+    <w:p>
+      <w:pPr>
+        <w:rPr>
+          <w:rFonts w:asciiTheme="majorBidi" w:hAnsiTheme="majorBidi" w:cstheme="majorBidi"/>
+          <w:sz w:val="28"/>
+          <w:szCs w:val="28"/>
+        </w:rPr>
+      </w:pPr>
+    </w:p>
+    <w:p>
+      <w:pPr>
+        <w:rPr>
+          <w:rFonts w:asciiTheme="majorBidi" w:hAnsiTheme="majorBidi" w:cstheme="majorBidi"/>
+          <w:sz w:val="28"/>
+          <w:szCs w:val="28"/>
+        </w:rPr>
+      </w:pPr>
+    </w:p>
+    <w:p>
+      <w:pPr>
+        <w:rPr>
+          <w:rFonts w:asciiTheme="majorBidi" w:hAnsiTheme="majorBidi" w:cstheme="majorBidi"/>
+          <w:sz w:val="28"/>
+          <w:szCs w:val="28"/>
+        </w:rPr>
+      </w:pPr>
+    </w:p>
+    <w:p>
+      <w:pPr>
+        <w:rPr>
+          <w:rFonts w:asciiTheme="majorBidi" w:hAnsiTheme="majorBidi" w:cstheme="majorBidi"/>
+          <w:sz w:val="28"/>
+          <w:szCs w:val="28"/>
+        </w:rPr>
+      </w:pPr>
+    </w:p>
+    <w:p>
+      <w:pPr>
+        <w:rPr>
+          <w:rFonts w:asciiTheme="majorBidi" w:hAnsiTheme="majorBidi" w:cstheme="majorBidi"/>
+          <w:sz w:val="28"/>
+          <w:szCs w:val="28"/>
+        </w:rPr>
+      </w:pPr>
+    </w:p>
+    <w:p>
+      <w:pPr>
+        <w:pStyle w:val="Heading1"/>
+      </w:pPr>
+      <w:r>
+        <w:lastRenderedPageBreak/>
+        <w:t>Android</w:t>
+      </w:r>
+    </w:p>
+    <w:p>
+      <w:r>
+        <w:t>Android is a mobile operating system based on a modified version of the Linux kernel and other open source software, designed primarily for touchscreen mobile devices such as smartphones and tablets. Android is developed by a consortium of developers known as the Open Handset Alliance and commercially sponsored by Google. It was unveiled in November 2007, with the first commercial Android device, the HTC Dream, being launched in September 2008.</w:t>
+      </w:r>
+    </w:p>
+    <w:p>
+      <w:r>
+        <w:t>Most versions of Android are proprietary. The core components are taken from the Android Open Source Project (AOSP), which is free and open-source software (FOSS) primarily licensed under the Apache License. When Android is installed on devices, ability to modify the otherwise FOSS software is usually restricted, either by not providing the corresponding source code or preventing reinstallation through technical measures, rendering the installed version proprietary. Most Android devices ship with additional proprietary software pre-installed most notably Google Mobile Services (GMS</w:t>
+      </w:r>
+      <w:proofErr w:type="gramStart"/>
+      <w:r>
+        <w:t>)[</w:t>
+      </w:r>
+      <w:proofErr w:type="gramEnd"/>
+      <w:r>
+        <w:t>14] which includes core apps such as Google Chrome, the digital distribution platform Google Play, and associated Google Play Services development platform.</w:t>
+      </w:r>
+    </w:p>
+    <w:p>
+      <w:r>
+        <w:t xml:space="preserve">Android </w:t>
+      </w:r>
+      <w:r>
+        <w:t xml:space="preserve">was founded in Palo Alto, California, in October 2003 by Andy Rubin, Rich Miner, Nick </w:t>
+      </w:r>
+      <w:r>
+        <w:t xml:space="preserve">Sears, and Chris </w:t>
+      </w:r>
+      <w:proofErr w:type="spellStart"/>
+      <w:r>
+        <w:t>White.</w:t>
+      </w:r>
+      <w:r>
+        <w:t>Rubin</w:t>
+      </w:r>
+      <w:proofErr w:type="spellEnd"/>
+      <w:r>
+        <w:t xml:space="preserve"> described the Android project as having "tremendous potential in developing smarter mobile devices that are more aware of its owner's location and preferences".[21] The early intentions of the company were to develop an advanced operating system for digital cameras, and this was the basis of its pitch to investors in April 2004.[22] The company then decided that the market for cameras was not large enough for its goals, and five months later it had diverted its efforts and was pitching Android as a handset operating system that would rival Symbian and Microsoft Windows Mobile.</w:t>
+      </w:r>
+    </w:p>
+    <w:p>
+      <w:r>
+        <w:t>Android is open to everyone: developers, designers and device makers. That means more people can experiment, imagine and create things the world has never seen.</w:t>
+      </w:r>
+    </w:p>
+    <w:p/>
+    <w:p/>
+    <w:p/>
+    <w:p/>
+    <w:p/>
+    <w:p/>
+    <w:p/>
+    <w:p/>
+    <w:p/>
+    <w:p/>
+    <w:p>
+      <w:pPr>
+        <w:shd w:val="clear" w:color="auto" w:fill="FFFFFF"/>
+        <w:spacing w:before="100" w:beforeAutospacing="1" w:after="24" w:line="240" w:lineRule="auto"/>
+        <w:rPr>
+          <w:rFonts w:ascii="Arial" w:eastAsia="Times New Roman" w:hAnsi="Arial" w:cs="Arial"/>
+          <w:color w:val="202122"/>
+          <w:sz w:val="19"/>
+          <w:szCs w:val="19"/>
+        </w:rPr>
+      </w:pPr>
+    </w:p>
+    <w:p>
+      <w:pPr>
+        <w:pStyle w:val="Heading1"/>
+        <w:rPr>
+          <w:rFonts w:eastAsia="Times New Roman"/>
+        </w:rPr>
+      </w:pPr>
+      <w:r>
+        <w:rPr>
+          <w:rFonts w:eastAsia="Times New Roman"/>
+        </w:rPr>
+        <w:lastRenderedPageBreak/>
+        <w:t xml:space="preserve">Firebase </w:t>
+      </w:r>
+    </w:p>
+    <w:p>
+      <w:pPr>
+        <w:shd w:val="clear" w:color="auto" w:fill="FFFFFF"/>
+        <w:spacing w:before="100" w:beforeAutospacing="1" w:after="24" w:line="240" w:lineRule="auto"/>
+        <w:rPr>
+          <w:rFonts w:ascii="Arial" w:eastAsia="Times New Roman" w:hAnsi="Arial" w:cs="Arial"/>
+          <w:color w:val="202122"/>
+          <w:sz w:val="19"/>
+          <w:szCs w:val="19"/>
+        </w:rPr>
+      </w:pPr>
+      <w:r>
+        <w:rPr>
+          <w:rFonts w:ascii="Arial" w:eastAsia="Times New Roman" w:hAnsi="Arial" w:cs="Arial"/>
+          <w:color w:val="202122"/>
+          <w:sz w:val="19"/>
+          <w:szCs w:val="19"/>
+        </w:rPr>
+        <w:t>Firebase is a Backend-as-a-Service (Baas). It provides developers with a variety of tools and services to help them develop quality apps, grow their user base, and earn profit. It is built on Google’s infrastructure.</w:t>
+      </w:r>
+    </w:p>
+    <w:p>
+      <w:pPr>
+        <w:shd w:val="clear" w:color="auto" w:fill="FFFFFF"/>
+        <w:spacing w:before="100" w:beforeAutospacing="1" w:after="24" w:line="240" w:lineRule="auto"/>
+        <w:rPr>
+          <w:rFonts w:ascii="Arial" w:eastAsia="Times New Roman" w:hAnsi="Arial" w:cs="Arial"/>
+          <w:color w:val="202122"/>
+          <w:sz w:val="19"/>
+          <w:szCs w:val="19"/>
+        </w:rPr>
+      </w:pPr>
+      <w:r>
+        <w:rPr>
+          <w:rFonts w:ascii="Arial" w:eastAsia="Times New Roman" w:hAnsi="Arial" w:cs="Arial"/>
+          <w:color w:val="202122"/>
+          <w:sz w:val="19"/>
+          <w:szCs w:val="19"/>
+        </w:rPr>
+        <w:t>Firebase is categorized as a NoSQL database program, which stores data in JSON-like documents.</w:t>
+      </w:r>
+    </w:p>
+    <w:p>
+      <w:pPr>
+        <w:shd w:val="clear" w:color="auto" w:fill="FFFFFF"/>
+        <w:spacing w:before="100" w:beforeAutospacing="1" w:after="24" w:line="240" w:lineRule="auto"/>
+        <w:rPr>
+          <w:rFonts w:ascii="Arial" w:eastAsia="Times New Roman" w:hAnsi="Arial" w:cs="Arial"/>
+          <w:color w:val="202122"/>
+          <w:sz w:val="19"/>
+          <w:szCs w:val="19"/>
+        </w:rPr>
+      </w:pPr>
+      <w:bookmarkStart w:id="0" w:name="_GoBack"/>
+      <w:r>
+        <w:rPr>
+          <w:rFonts w:ascii="Arial" w:eastAsia="Times New Roman" w:hAnsi="Arial" w:cs="Arial"/>
+          <w:color w:val="202122"/>
+          <w:sz w:val="19"/>
+          <w:szCs w:val="19"/>
+        </w:rPr>
+        <w:t>Vvvvv3`</w:t>
+      </w:r>
+    </w:p>
+    <w:bookmarkEnd w:id="0"/>
+    <w:p>
+      <w:pPr>
+        <w:shd w:val="clear" w:color="auto" w:fill="FFFFFF"/>
+        <w:spacing w:before="100" w:beforeAutospacing="1" w:after="24" w:line="240" w:lineRule="auto"/>
+        <w:rPr>
+          <w:rFonts w:ascii="Arial" w:eastAsia="Times New Roman" w:hAnsi="Arial" w:cs="Arial"/>
+          <w:color w:val="202122"/>
+          <w:sz w:val="19"/>
+          <w:szCs w:val="19"/>
+        </w:rPr>
+      </w:pPr>
+      <w:r>
+        <w:rPr>
+          <w:rFonts w:ascii="Arial" w:eastAsia="Times New Roman" w:hAnsi="Arial" w:cs="Arial"/>
+          <w:noProof/>
+          <w:color w:val="202122"/>
+          <w:sz w:val="19"/>
+          <w:szCs w:val="19"/>
+        </w:rPr>
+        <w:drawing>
+          <wp:anchor distT="0" distB="0" distL="114300" distR="114300" simplePos="0" relativeHeight="251665408" behindDoc="0" locked="0" layoutInCell="1" allowOverlap="1" wp14:anchorId="380C88A2" wp14:editId="53E2712A">
+            <wp:simplePos x="0" y="0"/>
+            <wp:positionH relativeFrom="margin">
+              <wp:align>right</wp:align>
+            </wp:positionH>
+            <wp:positionV relativeFrom="paragraph">
+              <wp:posOffset>3580067</wp:posOffset>
+            </wp:positionV>
+            <wp:extent cx="5943600" cy="3155315"/>
+            <wp:effectExtent l="0" t="0" r="0" b="6985"/>
+            <wp:wrapTopAndBottom/>
+            <wp:docPr id="7" name="Picture 7"/>
+            <wp:cNvGraphicFramePr>
+              <a:graphicFrameLocks xmlns:a="http://schemas.openxmlformats.org/drawingml/2006/main" noChangeAspect="1"/>
+            </wp:cNvGraphicFramePr>
+            <a:graphic xmlns:a="http://schemas.openxmlformats.org/drawingml/2006/main">
+              <a:graphicData uri="http://schemas.openxmlformats.org/drawingml/2006/picture">
+                <pic:pic xmlns:pic="http://schemas.openxmlformats.org/drawingml/2006/picture">
+                  <pic:nvPicPr>
+                    <pic:cNvPr id="1" name=""/>
+                    <pic:cNvPicPr/>
+                  </pic:nvPicPr>
+                  <pic:blipFill>
+                    <a:blip r:embed="rId8">
+                      <a:extLst>
+                        <a:ext uri="{28A0092B-C50C-407E-A947-70E740481C1C}">
+                          <a14:useLocalDpi xmlns:a14="http://schemas.microsoft.com/office/drawing/2010/main" val="0"/>
+                        </a:ext>
+                      </a:extLst>
+                    </a:blip>
+                    <a:stretch>
+                      <a:fillRect/>
+                    </a:stretch>
+                  </pic:blipFill>
+                  <pic:spPr>
+                    <a:xfrm>
+                      <a:off x="0" y="0"/>
+                      <a:ext cx="5943600" cy="3155315"/>
+                    </a:xfrm>
+                    <a:prstGeom prst="rect">
+                      <a:avLst/>
+                    </a:prstGeom>
+                  </pic:spPr>
+                </pic:pic>
+              </a:graphicData>
+            </a:graphic>
+          </wp:anchor>
+        </w:drawing>
+      </w:r>
+      <w:r>
+        <w:rPr>
+          <w:rFonts w:ascii="Arial" w:eastAsia="Times New Roman" w:hAnsi="Arial" w:cs="Arial"/>
+          <w:noProof/>
+          <w:color w:val="202122"/>
+          <w:sz w:val="19"/>
+          <w:szCs w:val="19"/>
+        </w:rPr>
+        <w:drawing>
+          <wp:anchor distT="0" distB="0" distL="114300" distR="114300" simplePos="0" relativeHeight="251664384" behindDoc="0" locked="0" layoutInCell="1" allowOverlap="1" wp14:anchorId="311C2895" wp14:editId="204DAB2E">
+            <wp:simplePos x="0" y="0"/>
+            <wp:positionH relativeFrom="margin">
+              <wp:align>right</wp:align>
+            </wp:positionH>
+            <wp:positionV relativeFrom="paragraph">
+              <wp:posOffset>58</wp:posOffset>
+            </wp:positionV>
+            <wp:extent cx="5943600" cy="2987675"/>
+            <wp:effectExtent l="0" t="0" r="0" b="3175"/>
+            <wp:wrapTopAndBottom/>
+            <wp:docPr id="6" name="Picture 6"/>
+            <wp:cNvGraphicFramePr>
+              <a:graphicFrameLocks xmlns:a="http://schemas.openxmlformats.org/drawingml/2006/main" noChangeAspect="1"/>
+            </wp:cNvGraphicFramePr>
+            <a:graphic xmlns:a="http://schemas.openxmlformats.org/drawingml/2006/main">
+              <a:graphicData uri="http://schemas.openxmlformats.org/drawingml/2006/picture">
+                <pic:pic xmlns:pic="http://schemas.openxmlformats.org/drawingml/2006/picture">
+                  <pic:nvPicPr>
+                    <pic:cNvPr id="1" name=""/>
+                    <pic:cNvPicPr/>
+                  </pic:nvPicPr>
+                  <pic:blipFill>
+                    <a:blip r:embed="rId9">
+                      <a:extLst>
+                        <a:ext uri="{28A0092B-C50C-407E-A947-70E740481C1C}">
+                          <a14:useLocalDpi xmlns:a14="http://schemas.microsoft.com/office/drawing/2010/main" val="0"/>
+                        </a:ext>
+                      </a:extLst>
+                    </a:blip>
+                    <a:stretch>
+                      <a:fillRect/>
+                    </a:stretch>
+                  </pic:blipFill>
+                  <pic:spPr>
+                    <a:xfrm>
+                      <a:off x="0" y="0"/>
+                      <a:ext cx="5943600" cy="2987675"/>
+                    </a:xfrm>
+                    <a:prstGeom prst="rect">
+                      <a:avLst/>
+                    </a:prstGeom>
+                  </pic:spPr>
+                </pic:pic>
+              </a:graphicData>
+            </a:graphic>
+          </wp:anchor>
+        </w:drawing>
+      </w:r>
+      <w:r>
+        <w:rPr>
+          <w:rFonts w:ascii="Arial" w:eastAsia="Times New Roman" w:hAnsi="Arial" w:cs="Arial"/>
+          <w:color w:val="202122"/>
+          <w:sz w:val="19"/>
+          <w:szCs w:val="19"/>
+        </w:rPr>
+        <w:t xml:space="preserve">Every hospital has data (Name- Location -  Phone- </w:t>
+      </w:r>
+      <w:proofErr w:type="spellStart"/>
+      <w:r>
+        <w:rPr>
+          <w:rFonts w:ascii="Arial" w:eastAsia="Times New Roman" w:hAnsi="Arial" w:cs="Arial"/>
+          <w:color w:val="202122"/>
+          <w:sz w:val="19"/>
+          <w:szCs w:val="19"/>
+        </w:rPr>
+        <w:t>Url</w:t>
+      </w:r>
+      <w:proofErr w:type="spellEnd"/>
+      <w:r>
+        <w:rPr>
+          <w:rFonts w:ascii="Arial" w:eastAsia="Times New Roman" w:hAnsi="Arial" w:cs="Arial"/>
+          <w:color w:val="202122"/>
+          <w:sz w:val="19"/>
+          <w:szCs w:val="19"/>
+        </w:rPr>
+        <w:t xml:space="preserve"> Image)</w:t>
+      </w:r>
+    </w:p>
+    <w:p>
+      <w:pPr>
+        <w:shd w:val="clear" w:color="auto" w:fill="FFFFFF"/>
+        <w:spacing w:before="100" w:beforeAutospacing="1" w:after="24" w:line="240" w:lineRule="auto"/>
+        <w:rPr>
+          <w:rFonts w:ascii="Arial" w:eastAsia="Times New Roman" w:hAnsi="Arial" w:cs="Arial"/>
+          <w:color w:val="202122"/>
+          <w:sz w:val="19"/>
+          <w:szCs w:val="19"/>
+        </w:rPr>
+      </w:pPr>
+      <w:r>
+        <w:rPr>
+          <w:rFonts w:ascii="Arial" w:eastAsia="Times New Roman" w:hAnsi="Arial" w:cs="Arial"/>
+          <w:color w:val="202122"/>
+          <w:sz w:val="19"/>
+          <w:szCs w:val="19"/>
+        </w:rPr>
+        <w:lastRenderedPageBreak/>
+        <w:t xml:space="preserve">every hospital has Image </w:t>
+      </w:r>
+      <w:proofErr w:type="spellStart"/>
+      <w:r>
+        <w:rPr>
+          <w:rFonts w:ascii="Arial" w:eastAsia="Times New Roman" w:hAnsi="Arial" w:cs="Arial"/>
+          <w:color w:val="202122"/>
+          <w:sz w:val="19"/>
+          <w:szCs w:val="19"/>
+        </w:rPr>
+        <w:t>Url</w:t>
+      </w:r>
+      <w:proofErr w:type="spellEnd"/>
+      <w:r>
+        <w:rPr>
+          <w:rFonts w:ascii="Arial" w:eastAsia="Times New Roman" w:hAnsi="Arial" w:cs="Arial"/>
+          <w:color w:val="202122"/>
+          <w:sz w:val="19"/>
+          <w:szCs w:val="19"/>
+        </w:rPr>
+        <w:t xml:space="preserve"> and invoked in our app in </w:t>
+      </w:r>
+      <w:proofErr w:type="spellStart"/>
+      <w:proofErr w:type="gramStart"/>
+      <w:r>
+        <w:rPr>
+          <w:rFonts w:ascii="Arial" w:eastAsia="Times New Roman" w:hAnsi="Arial" w:cs="Arial"/>
+          <w:color w:val="202122"/>
+          <w:sz w:val="19"/>
+          <w:szCs w:val="19"/>
+        </w:rPr>
+        <w:t>figruer</w:t>
+      </w:r>
+      <w:proofErr w:type="spellEnd"/>
+      <w:r>
+        <w:rPr>
+          <w:rFonts w:ascii="Arial" w:eastAsia="Times New Roman" w:hAnsi="Arial" w:cs="Arial"/>
+          <w:color w:val="202122"/>
+          <w:sz w:val="19"/>
+          <w:szCs w:val="19"/>
+        </w:rPr>
+        <w:t>(</w:t>
+      </w:r>
+      <w:proofErr w:type="gramEnd"/>
+      <w:r>
+        <w:rPr>
+          <w:rFonts w:ascii="Arial" w:eastAsia="Times New Roman" w:hAnsi="Arial" w:cs="Arial"/>
+          <w:color w:val="202122"/>
+          <w:sz w:val="19"/>
+          <w:szCs w:val="19"/>
+        </w:rPr>
+        <w:t>)</w:t>
+      </w:r>
+    </w:p>
+    <w:p>
+      <w:pPr>
+        <w:shd w:val="clear" w:color="auto" w:fill="FFFFFF"/>
+        <w:spacing w:before="100" w:beforeAutospacing="1" w:after="24" w:line="240" w:lineRule="auto"/>
+        <w:rPr>
+          <w:rFonts w:ascii="Arial" w:eastAsia="Times New Roman" w:hAnsi="Arial" w:cs="Arial"/>
+          <w:color w:val="202122"/>
+          <w:sz w:val="19"/>
+          <w:szCs w:val="19"/>
+        </w:rPr>
+      </w:pPr>
+    </w:p>
+    <w:p>
+      <w:pPr>
+        <w:shd w:val="clear" w:color="auto" w:fill="FFFFFF"/>
+        <w:spacing w:before="100" w:beforeAutospacing="1" w:after="24" w:line="240" w:lineRule="auto"/>
+        <w:rPr>
+          <w:rFonts w:ascii="Arial" w:eastAsia="Times New Roman" w:hAnsi="Arial" w:cs="Arial"/>
+          <w:color w:val="202122"/>
+          <w:sz w:val="19"/>
+          <w:szCs w:val="19"/>
+        </w:rPr>
+      </w:pPr>
+    </w:p>
+    <w:p>
+      <w:pPr>
+        <w:shd w:val="clear" w:color="auto" w:fill="FFFFFF"/>
+        <w:spacing w:before="100" w:beforeAutospacing="1" w:after="24" w:line="240" w:lineRule="auto"/>
+        <w:rPr>
+          <w:rFonts w:ascii="Arial" w:eastAsia="Times New Roman" w:hAnsi="Arial" w:cs="Arial"/>
+          <w:color w:val="202122"/>
+          <w:sz w:val="19"/>
+          <w:szCs w:val="19"/>
+        </w:rPr>
+      </w:pPr>
+    </w:p>
+    <w:p>
+      <w:pPr>
+        <w:shd w:val="clear" w:color="auto" w:fill="FFFFFF"/>
+        <w:spacing w:before="100" w:beforeAutospacing="1" w:after="24" w:line="240" w:lineRule="auto"/>
+        <w:rPr>
+          <w:rFonts w:ascii="Arial" w:eastAsia="Times New Roman" w:hAnsi="Arial" w:cs="Arial"/>
+          <w:color w:val="202122"/>
+          <w:sz w:val="19"/>
+          <w:szCs w:val="19"/>
+        </w:rPr>
+      </w:pPr>
+    </w:p>
+    <w:p>
+      <w:pPr>
+        <w:pStyle w:val="ListParagraph"/>
+        <w:numPr>
+          <w:ilvl w:val="0"/>
+          <w:numId w:val="4"/>
+        </w:numPr>
+        <w:pBdr>
+          <w:bottom w:val="single" w:sz="6" w:space="1" w:color="auto"/>
+        </w:pBdr>
+        <w:shd w:val="clear" w:color="auto" w:fill="FFFFFF"/>
+        <w:spacing w:before="100" w:beforeAutospacing="1" w:after="24" w:line="240" w:lineRule="auto"/>
+        <w:rPr>
+          <w:rFonts w:ascii="Arial" w:eastAsia="Times New Roman" w:hAnsi="Arial" w:cs="Arial"/>
+          <w:color w:val="202122"/>
+          <w:sz w:val="19"/>
+          <w:szCs w:val="19"/>
+        </w:rPr>
+      </w:pPr>
+      <w:r>
+        <w:rPr>
+          <w:rStyle w:val="Heading1Char"/>
+        </w:rPr>
+        <w:drawing>
+          <wp:anchor distT="0" distB="0" distL="114300" distR="114300" simplePos="0" relativeHeight="251662336" behindDoc="0" locked="0" layoutInCell="1" allowOverlap="1" wp14:anchorId="5EACCF63" wp14:editId="269CF457">
+            <wp:simplePos x="0" y="0"/>
+            <wp:positionH relativeFrom="column">
+              <wp:posOffset>807720</wp:posOffset>
+            </wp:positionH>
+            <wp:positionV relativeFrom="paragraph">
+              <wp:posOffset>1074420</wp:posOffset>
+            </wp:positionV>
+            <wp:extent cx="5375275" cy="2164080"/>
+            <wp:effectExtent l="0" t="0" r="0" b="7620"/>
+            <wp:wrapTopAndBottom/>
+            <wp:docPr id="4" name="Picture 4"/>
+            <wp:cNvGraphicFramePr>
+              <a:graphicFrameLocks xmlns:a="http://schemas.openxmlformats.org/drawingml/2006/main" noChangeAspect="1"/>
+            </wp:cNvGraphicFramePr>
+            <a:graphic xmlns:a="http://schemas.openxmlformats.org/drawingml/2006/main">
+              <a:graphicData uri="http://schemas.openxmlformats.org/drawingml/2006/picture">
+                <pic:pic xmlns:pic="http://schemas.openxmlformats.org/drawingml/2006/picture">
+                  <pic:nvPicPr>
+                    <pic:cNvPr id="1" name=""/>
+                    <pic:cNvPicPr/>
+                  </pic:nvPicPr>
+                  <pic:blipFill>
+                    <a:blip r:embed="rId10" cstate="print">
+                      <a:extLst>
+                        <a:ext uri="{28A0092B-C50C-407E-A947-70E740481C1C}">
+                          <a14:useLocalDpi xmlns:a14="http://schemas.microsoft.com/office/drawing/2010/main" val="0"/>
+                        </a:ext>
+                      </a:extLst>
+                    </a:blip>
+                    <a:stretch>
+                      <a:fillRect/>
+                    </a:stretch>
+                  </pic:blipFill>
+                  <pic:spPr>
+                    <a:xfrm>
+                      <a:off x="0" y="0"/>
+                      <a:ext cx="5375275" cy="2164080"/>
+                    </a:xfrm>
+                    <a:prstGeom prst="rect">
+                      <a:avLst/>
+                    </a:prstGeom>
+                  </pic:spPr>
+                </pic:pic>
+              </a:graphicData>
+            </a:graphic>
+          </wp:anchor>
+        </w:drawing>
+      </w:r>
+      <w:r>
+        <w:rPr>
+          <w:rStyle w:val="Heading1Char"/>
+        </w:rPr>
+        <w:t>Firebase Storage</w:t>
+      </w:r>
+      <w:r>
+        <w:rPr>
+          <w:rFonts w:ascii="Arial" w:eastAsia="Times New Roman" w:hAnsi="Arial" w:cs="Arial"/>
+          <w:color w:val="202122"/>
+          <w:sz w:val="19"/>
+          <w:szCs w:val="19"/>
+        </w:rPr>
+        <w:br/>
+      </w:r>
+      <w:r>
+        <w:rPr>
+          <w:rFonts w:ascii="Arial" w:eastAsia="Times New Roman" w:hAnsi="Arial" w:cs="Arial"/>
+          <w:color w:val="202122"/>
+          <w:sz w:val="19"/>
+          <w:szCs w:val="19"/>
+        </w:rPr>
+        <w:t>Cloud Storage for Firebase is built for app developers who need to store and serve user-generated content, such as photos or videos.</w:t>
+      </w:r>
+      <w:r>
+        <w:rPr>
+          <w:rFonts w:ascii="Arial" w:eastAsia="Times New Roman" w:hAnsi="Arial" w:cs="Arial"/>
+          <w:color w:val="202122"/>
+          <w:sz w:val="19"/>
+          <w:szCs w:val="19"/>
+        </w:rPr>
+        <w:t xml:space="preserve"> </w:t>
+      </w:r>
+      <w:r>
+        <w:rPr>
+          <w:rFonts w:ascii="Arial" w:eastAsia="Times New Roman" w:hAnsi="Arial" w:cs="Arial"/>
+          <w:color w:val="202122"/>
+          <w:sz w:val="19"/>
+          <w:szCs w:val="19"/>
+        </w:rPr>
+        <w:t xml:space="preserve">Cloud Storage for Firebase is a powerful, simple, and cost-effective object storage service built for Google scale. The Firebase SDKs for Cloud Storage add Google security to file uploads and downloads for your Firebase apps, regardless of network quality. </w:t>
+      </w:r>
+      <w:r>
+        <w:rPr>
+          <w:rFonts w:ascii="Arial" w:eastAsia="Times New Roman" w:hAnsi="Arial" w:cs="Arial"/>
+          <w:color w:val="202122"/>
+          <w:sz w:val="19"/>
+          <w:szCs w:val="19"/>
+        </w:rPr>
+        <w:t xml:space="preserve">We use storage mostly to save data. Like the user photo we upload and save it in storage then use it in our app in any time. </w:t>
+      </w:r>
+      <w:r>
+        <w:rPr>
+          <w:rFonts w:ascii="Arial" w:eastAsia="Times New Roman" w:hAnsi="Arial" w:cs="Arial"/>
+          <w:color w:val="202122"/>
+          <w:sz w:val="19"/>
+          <w:szCs w:val="19"/>
+        </w:rPr>
+        <w:br/>
+      </w:r>
+      <w:r>
+        <w:rPr>
+          <w:rFonts w:ascii="Arial" w:eastAsia="Times New Roman" w:hAnsi="Arial" w:cs="Arial"/>
+          <w:color w:val="202122"/>
+          <w:sz w:val="19"/>
+          <w:szCs w:val="19"/>
+        </w:rPr>
+        <w:br/>
+      </w:r>
+      <w:proofErr w:type="spellStart"/>
+      <w:r>
+        <w:rPr>
+          <w:rFonts w:ascii="Arial" w:eastAsia="Times New Roman" w:hAnsi="Arial" w:cs="Arial"/>
+          <w:color w:val="202122"/>
+          <w:sz w:val="19"/>
+          <w:szCs w:val="19"/>
+        </w:rPr>
+        <w:t>naser</w:t>
+      </w:r>
+      <w:proofErr w:type="spellEnd"/>
+      <w:r>
+        <w:rPr>
+          <w:rFonts w:ascii="Arial" w:eastAsia="Times New Roman" w:hAnsi="Arial" w:cs="Arial"/>
+          <w:color w:val="202122"/>
+          <w:sz w:val="19"/>
+          <w:szCs w:val="19"/>
+        </w:rPr>
+        <w:t xml:space="preserve"> </w:t>
+      </w:r>
+      <w:proofErr w:type="spellStart"/>
+      <w:r>
+        <w:rPr>
+          <w:rFonts w:ascii="Arial" w:eastAsia="Times New Roman" w:hAnsi="Arial" w:cs="Arial"/>
+          <w:color w:val="202122"/>
+          <w:sz w:val="19"/>
+          <w:szCs w:val="19"/>
+        </w:rPr>
+        <w:t>lw</w:t>
+      </w:r>
+      <w:proofErr w:type="spellEnd"/>
+      <w:r>
+        <w:rPr>
+          <w:rFonts w:ascii="Arial" w:eastAsia="Times New Roman" w:hAnsi="Arial" w:cs="Arial"/>
+          <w:color w:val="202122"/>
+          <w:sz w:val="19"/>
+          <w:szCs w:val="19"/>
+        </w:rPr>
+        <w:t xml:space="preserve"> 7abb </w:t>
+      </w:r>
+      <w:proofErr w:type="spellStart"/>
+      <w:r>
+        <w:rPr>
+          <w:rFonts w:ascii="Arial" w:eastAsia="Times New Roman" w:hAnsi="Arial" w:cs="Arial"/>
+          <w:color w:val="202122"/>
+          <w:sz w:val="19"/>
+          <w:szCs w:val="19"/>
+        </w:rPr>
+        <w:t>tdef</w:t>
+      </w:r>
+      <w:proofErr w:type="spellEnd"/>
+      <w:r>
+        <w:rPr>
+          <w:rFonts w:ascii="Arial" w:eastAsia="Times New Roman" w:hAnsi="Arial" w:cs="Arial"/>
+          <w:color w:val="202122"/>
+          <w:sz w:val="19"/>
+          <w:szCs w:val="19"/>
+        </w:rPr>
+        <w:t xml:space="preserve"> 7aga</w:t>
+      </w:r>
+    </w:p>
+    <w:p>
+      <w:pPr>
+        <w:shd w:val="clear" w:color="auto" w:fill="FFFFFF"/>
+        <w:spacing w:before="100" w:beforeAutospacing="1" w:after="24" w:line="240" w:lineRule="auto"/>
+        <w:rPr>
+          <w:rFonts w:ascii="Arial" w:eastAsia="Times New Roman" w:hAnsi="Arial" w:cs="Arial"/>
+          <w:color w:val="202122"/>
+          <w:sz w:val="19"/>
+          <w:szCs w:val="19"/>
+        </w:rPr>
+      </w:pPr>
+    </w:p>
+    <w:p>
+      <w:pPr>
+        <w:shd w:val="clear" w:color="auto" w:fill="FFFFFF"/>
+        <w:spacing w:before="100" w:beforeAutospacing="1" w:after="24" w:line="240" w:lineRule="auto"/>
+        <w:rPr>
+          <w:rFonts w:ascii="Arial" w:eastAsia="Times New Roman" w:hAnsi="Arial" w:cs="Arial"/>
+          <w:color w:val="202122"/>
+          <w:sz w:val="19"/>
+          <w:szCs w:val="19"/>
+        </w:rPr>
+      </w:pPr>
+    </w:p>
+    <w:p>
+      <w:pPr>
+        <w:shd w:val="clear" w:color="auto" w:fill="FFFFFF"/>
+        <w:spacing w:before="100" w:beforeAutospacing="1" w:after="24" w:line="240" w:lineRule="auto"/>
+        <w:rPr>
+          <w:rFonts w:ascii="Arial" w:eastAsia="Times New Roman" w:hAnsi="Arial" w:cs="Arial"/>
+          <w:color w:val="202122"/>
+          <w:sz w:val="19"/>
+          <w:szCs w:val="19"/>
+        </w:rPr>
+      </w:pPr>
+    </w:p>
+    <w:p>
+      <w:pPr>
+        <w:shd w:val="clear" w:color="auto" w:fill="FFFFFF"/>
+        <w:spacing w:before="100" w:beforeAutospacing="1" w:after="24" w:line="240" w:lineRule="auto"/>
+        <w:rPr>
+          <w:rFonts w:ascii="Arial" w:eastAsia="Times New Roman" w:hAnsi="Arial" w:cs="Arial"/>
+          <w:color w:val="202122"/>
+          <w:sz w:val="19"/>
+          <w:szCs w:val="19"/>
+        </w:rPr>
+      </w:pPr>
+    </w:p>
+    <w:p>
+      <w:pPr>
+        <w:shd w:val="clear" w:color="auto" w:fill="FFFFFF"/>
+        <w:spacing w:before="100" w:beforeAutospacing="1" w:after="24" w:line="240" w:lineRule="auto"/>
+        <w:rPr>
+          <w:rFonts w:ascii="Arial" w:eastAsia="Times New Roman" w:hAnsi="Arial" w:cs="Arial"/>
+          <w:color w:val="202122"/>
+          <w:sz w:val="19"/>
+          <w:szCs w:val="19"/>
+        </w:rPr>
+      </w:pPr>
+    </w:p>
+    <w:p>
+      <w:pPr>
+        <w:shd w:val="clear" w:color="auto" w:fill="FFFFFF"/>
+        <w:spacing w:before="100" w:beforeAutospacing="1" w:after="24" w:line="240" w:lineRule="auto"/>
+        <w:rPr>
+          <w:rFonts w:ascii="Arial" w:eastAsia="Times New Roman" w:hAnsi="Arial" w:cs="Arial"/>
+          <w:color w:val="202122"/>
+          <w:sz w:val="19"/>
+          <w:szCs w:val="19"/>
+        </w:rPr>
+      </w:pPr>
+    </w:p>
+    <w:p>
+      <w:pPr>
+        <w:shd w:val="clear" w:color="auto" w:fill="FFFFFF"/>
+        <w:spacing w:before="100" w:beforeAutospacing="1" w:after="24" w:line="240" w:lineRule="auto"/>
+        <w:rPr>
+          <w:rFonts w:ascii="Arial" w:eastAsia="Times New Roman" w:hAnsi="Arial" w:cs="Arial"/>
+          <w:color w:val="202122"/>
+          <w:sz w:val="19"/>
+          <w:szCs w:val="19"/>
+        </w:rPr>
+      </w:pPr>
+    </w:p>
+    <w:p>
+      <w:pPr>
+        <w:shd w:val="clear" w:color="auto" w:fill="FFFFFF"/>
+        <w:spacing w:before="100" w:beforeAutospacing="1" w:after="24" w:line="240" w:lineRule="auto"/>
+        <w:rPr>
+          <w:rFonts w:ascii="Arial" w:eastAsia="Times New Roman" w:hAnsi="Arial" w:cs="Arial"/>
+          <w:color w:val="202122"/>
+          <w:sz w:val="19"/>
+          <w:szCs w:val="19"/>
+        </w:rPr>
+      </w:pPr>
+    </w:p>
+    <w:p>
+      <w:pPr>
+        <w:shd w:val="clear" w:color="auto" w:fill="FFFFFF"/>
+        <w:spacing w:before="100" w:beforeAutospacing="1" w:after="24" w:line="240" w:lineRule="auto"/>
+        <w:rPr>
+          <w:rFonts w:ascii="Arial" w:eastAsia="Times New Roman" w:hAnsi="Arial" w:cs="Arial"/>
+          <w:color w:val="202122"/>
+          <w:sz w:val="19"/>
+          <w:szCs w:val="19"/>
+        </w:rPr>
+      </w:pPr>
+    </w:p>
+    <w:p>
+      <w:pPr>
+        <w:shd w:val="clear" w:color="auto" w:fill="FFFFFF"/>
+        <w:spacing w:before="100" w:beforeAutospacing="1" w:after="24" w:line="240" w:lineRule="auto"/>
+        <w:rPr>
+          <w:rFonts w:ascii="Arial" w:eastAsia="Times New Roman" w:hAnsi="Arial" w:cs="Arial"/>
+          <w:color w:val="202122"/>
+          <w:sz w:val="19"/>
+          <w:szCs w:val="19"/>
+        </w:rPr>
+      </w:pPr>
+    </w:p>
+    <w:p>
+      <w:pPr>
+        <w:shd w:val="clear" w:color="auto" w:fill="FFFFFF"/>
+        <w:spacing w:before="100" w:beforeAutospacing="1" w:after="24" w:line="240" w:lineRule="auto"/>
+        <w:rPr>
+          <w:rFonts w:ascii="Arial" w:eastAsia="Times New Roman" w:hAnsi="Arial" w:cs="Arial"/>
+          <w:color w:val="202122"/>
+          <w:sz w:val="19"/>
+          <w:szCs w:val="19"/>
+        </w:rPr>
+      </w:pPr>
+    </w:p>
+    <w:p>
+      <w:pPr>
+        <w:shd w:val="clear" w:color="auto" w:fill="FFFFFF"/>
+        <w:spacing w:before="100" w:beforeAutospacing="1" w:after="24" w:line="240" w:lineRule="auto"/>
+        <w:rPr>
+          <w:rFonts w:ascii="Arial" w:eastAsia="Times New Roman" w:hAnsi="Arial" w:cs="Arial"/>
+          <w:color w:val="202122"/>
+          <w:sz w:val="19"/>
+          <w:szCs w:val="19"/>
+        </w:rPr>
+      </w:pPr>
+    </w:p>
+    <w:p>
+      <w:pPr>
+        <w:shd w:val="clear" w:color="auto" w:fill="FFFFFF"/>
+        <w:spacing w:before="100" w:beforeAutospacing="1" w:after="24" w:line="240" w:lineRule="auto"/>
+        <w:rPr>
+          <w:rFonts w:ascii="Arial" w:eastAsia="Times New Roman" w:hAnsi="Arial" w:cs="Arial"/>
+          <w:color w:val="202122"/>
+          <w:sz w:val="19"/>
+          <w:szCs w:val="19"/>
+        </w:rPr>
+      </w:pPr>
+    </w:p>
+    <w:p>
+      <w:pPr>
+        <w:pStyle w:val="Heading1"/>
+        <w:rPr>
+          <w:color w:val="000000" w:themeColor="text1"/>
+        </w:rPr>
+      </w:pPr>
+      <w:r>
+        <w:rPr>
+          <w:color w:val="000000" w:themeColor="text1"/>
+        </w:rPr>
+        <w:t>M</w:t>
+      </w:r>
+      <w:r>
+        <w:rPr>
+          <w:color w:val="000000" w:themeColor="text1"/>
+        </w:rPr>
+        <w:t xml:space="preserve">achine </w:t>
+      </w:r>
+      <w:r>
+        <w:rPr>
+          <w:color w:val="000000" w:themeColor="text1"/>
+        </w:rPr>
+        <w:t xml:space="preserve">Model </w:t>
+      </w:r>
+    </w:p>
+    <w:p>
+      <w:pPr>
+        <w:rPr>
+          <w:rtl/>
+        </w:rPr>
+      </w:pPr>
+    </w:p>
+    <w:p>
+      <w:pPr>
+        <w:rPr>
+          <w:rtl/>
+        </w:rPr>
+      </w:pPr>
+      <w:r>
+        <w:t xml:space="preserve">Here we will talk about machine learning model and what were we use in our </w:t>
+      </w:r>
+      <w:proofErr w:type="gramStart"/>
+      <w:r>
+        <w:t>project .</w:t>
+      </w:r>
+      <w:proofErr w:type="gramEnd"/>
+      <w:r>
+        <w:t xml:space="preserve"> </w:t>
+      </w:r>
+    </w:p>
+    <w:p/>
+    <w:p>
+      <w:proofErr w:type="gramStart"/>
+      <w:r>
+        <w:t>We  used</w:t>
+      </w:r>
+      <w:proofErr w:type="gramEnd"/>
+      <w:r>
+        <w:t xml:space="preserve"> the CNN (</w:t>
+      </w:r>
+      <w:r>
+        <w:t>convolutional neural network</w:t>
+      </w:r>
+      <w:r>
+        <w:t>)  to classify the masked and no masked faces.</w:t>
+      </w:r>
+    </w:p>
+    <w:p>
+      <w:r>
+        <w:t xml:space="preserve">Now what is the </w:t>
+      </w:r>
+      <w:proofErr w:type="gramStart"/>
+      <w:r>
+        <w:t>CNN ?</w:t>
+      </w:r>
+      <w:proofErr w:type="gramEnd"/>
+    </w:p>
+    <w:p>
+      <w:pPr>
+        <w:rPr>
+          <w:rtl/>
+        </w:rPr>
+      </w:pPr>
+      <w:r>
+        <w:rPr>
+          <w:noProof/>
+        </w:rPr>
+        <w:drawing>
+          <wp:anchor distT="0" distB="0" distL="114300" distR="114300" simplePos="0" relativeHeight="251667456" behindDoc="0" locked="0" layoutInCell="1" allowOverlap="1" wp14:anchorId="15928EAA" wp14:editId="3277CD46">
+            <wp:simplePos x="0" y="0"/>
+            <wp:positionH relativeFrom="margin">
+              <wp:align>center</wp:align>
+            </wp:positionH>
+            <wp:positionV relativeFrom="paragraph">
+              <wp:posOffset>785010</wp:posOffset>
+            </wp:positionV>
+            <wp:extent cx="5052695" cy="2002790"/>
+            <wp:effectExtent l="0" t="0" r="0" b="0"/>
+            <wp:wrapTopAndBottom/>
+            <wp:docPr id="60" name="Picture 60"/>
+            <wp:cNvGraphicFramePr>
+              <a:graphicFrameLocks xmlns:a="http://schemas.openxmlformats.org/drawingml/2006/main" noChangeAspect="1"/>
+            </wp:cNvGraphicFramePr>
+            <a:graphic xmlns:a="http://schemas.openxmlformats.org/drawingml/2006/main">
+              <a:graphicData uri="http://schemas.openxmlformats.org/drawingml/2006/picture">
+                <pic:pic xmlns:pic="http://schemas.openxmlformats.org/drawingml/2006/picture">
+                  <pic:nvPicPr>
+                    <pic:cNvPr id="1" name=""/>
+                    <pic:cNvPicPr/>
+                  </pic:nvPicPr>
+                  <pic:blipFill>
+                    <a:blip r:embed="rId11">
+                      <a:extLst>
+                        <a:ext uri="{28A0092B-C50C-407E-A947-70E740481C1C}">
+                          <a14:useLocalDpi xmlns:a14="http://schemas.microsoft.com/office/drawing/2010/main" val="0"/>
+                        </a:ext>
+                      </a:extLst>
+                    </a:blip>
+                    <a:stretch>
+                      <a:fillRect/>
+                    </a:stretch>
+                  </pic:blipFill>
+                  <pic:spPr>
+                    <a:xfrm>
+                      <a:off x="0" y="0"/>
+                      <a:ext cx="5052695" cy="2002790"/>
+                    </a:xfrm>
+                    <a:prstGeom prst="rect">
+                      <a:avLst/>
+                    </a:prstGeom>
+                  </pic:spPr>
+                </pic:pic>
+              </a:graphicData>
+            </a:graphic>
+            <wp14:sizeRelH relativeFrom="margin">
+              <wp14:pctWidth>0</wp14:pctWidth>
+            </wp14:sizeRelH>
+            <wp14:sizeRelV relativeFrom="margin">
+              <wp14:pctHeight>0</wp14:pctHeight>
+            </wp14:sizeRelV>
+          </wp:anchor>
+        </w:drawing>
+      </w:r>
+      <w:r>
+        <w:rPr>
+          <w:rFonts w:ascii="Arial" w:hAnsi="Arial" w:cs="Arial"/>
+          <w:color w:val="202122"/>
+          <w:sz w:val="21"/>
+          <w:szCs w:val="21"/>
+          <w:shd w:val="clear" w:color="auto" w:fill="FFFFFF"/>
+        </w:rPr>
+        <w:t>Convolutional neural networks are a specialized type of artificial neural networks that use a mathematical operation called </w:t>
+      </w:r>
+      <w:r>
+        <w:rPr>
+          <w:rFonts w:ascii="Arial" w:hAnsi="Arial" w:cs="Arial"/>
+          <w:sz w:val="21"/>
+          <w:szCs w:val="21"/>
+          <w:shd w:val="clear" w:color="auto" w:fill="FFFFFF"/>
+        </w:rPr>
+        <w:t>convolution</w:t>
+      </w:r>
+      <w:r>
+        <w:rPr>
+          <w:rFonts w:ascii="Arial" w:hAnsi="Arial" w:cs="Arial"/>
+          <w:color w:val="202122"/>
+          <w:sz w:val="21"/>
+          <w:szCs w:val="21"/>
+          <w:shd w:val="clear" w:color="auto" w:fill="FFFFFF"/>
+        </w:rPr>
+        <w:t xml:space="preserve"> in place of general matrix multiplication in at least one of their layers. They are specifically designed to process pixel data and are used in image recognition and processing.</w:t>
+      </w:r>
+    </w:p>
+    <w:p/>
+    <w:p/>
+    <w:p>
+      <w:pPr>
+        <w:rPr>
+          <w:rFonts w:ascii="Arial" w:hAnsi="Arial" w:cs="Arial"/>
+          <w:color w:val="202122"/>
+          <w:sz w:val="21"/>
+          <w:szCs w:val="21"/>
+          <w:shd w:val="clear" w:color="auto" w:fill="FFFFFF"/>
+        </w:rPr>
+      </w:pPr>
+      <w:r>
+        <w:rPr>
+          <w:rFonts w:ascii="Arial" w:hAnsi="Arial" w:cs="Arial"/>
+          <w:color w:val="202122"/>
+          <w:sz w:val="21"/>
+          <w:szCs w:val="21"/>
+          <w:shd w:val="clear" w:color="auto" w:fill="FFFFFF"/>
+        </w:rPr>
+        <w:t xml:space="preserve">In </w:t>
+      </w:r>
+      <w:r>
+        <w:rPr>
+          <w:rFonts w:ascii="Arial" w:hAnsi="Arial" w:cs="Arial"/>
+          <w:sz w:val="21"/>
+          <w:szCs w:val="21"/>
+          <w:shd w:val="clear" w:color="auto" w:fill="FFFFFF"/>
+        </w:rPr>
+        <w:t>deep learning</w:t>
+      </w:r>
+      <w:r>
+        <w:rPr>
+          <w:rFonts w:ascii="Arial" w:hAnsi="Arial" w:cs="Arial"/>
+          <w:color w:val="202122"/>
+          <w:sz w:val="21"/>
+          <w:szCs w:val="21"/>
+          <w:shd w:val="clear" w:color="auto" w:fill="FFFFFF"/>
+        </w:rPr>
+        <w:t xml:space="preserve">, a </w:t>
+      </w:r>
+      <w:r>
+        <w:rPr>
+          <w:rFonts w:ascii="Arial" w:hAnsi="Arial" w:cs="Arial"/>
+          <w:b/>
+          <w:bCs/>
+          <w:color w:val="202122"/>
+          <w:sz w:val="21"/>
+          <w:szCs w:val="21"/>
+          <w:shd w:val="clear" w:color="auto" w:fill="FFFFFF"/>
+        </w:rPr>
+        <w:t>convolutional neural network</w:t>
+      </w:r>
+      <w:r>
+        <w:rPr>
+          <w:rFonts w:ascii="Arial" w:hAnsi="Arial" w:cs="Arial"/>
+          <w:color w:val="202122"/>
+          <w:sz w:val="21"/>
+          <w:szCs w:val="21"/>
+          <w:shd w:val="clear" w:color="auto" w:fill="FFFFFF"/>
+        </w:rPr>
+        <w:t xml:space="preserve"> (</w:t>
+      </w:r>
+      <w:r>
+        <w:rPr>
+          <w:rFonts w:ascii="Arial" w:hAnsi="Arial" w:cs="Arial"/>
+          <w:b/>
+          <w:bCs/>
+          <w:color w:val="202122"/>
+          <w:sz w:val="21"/>
+          <w:szCs w:val="21"/>
+          <w:shd w:val="clear" w:color="auto" w:fill="FFFFFF"/>
+        </w:rPr>
+        <w:t>CNN</w:t>
+      </w:r>
+      <w:r>
+        <w:rPr>
+          <w:rFonts w:ascii="Arial" w:hAnsi="Arial" w:cs="Arial"/>
+          <w:color w:val="202122"/>
+          <w:sz w:val="21"/>
+          <w:szCs w:val="21"/>
+          <w:shd w:val="clear" w:color="auto" w:fill="FFFFFF"/>
+        </w:rPr>
+        <w:t xml:space="preserve">, or </w:t>
+      </w:r>
+      <w:proofErr w:type="spellStart"/>
+      <w:r>
+        <w:rPr>
+          <w:rFonts w:ascii="Arial" w:hAnsi="Arial" w:cs="Arial"/>
+          <w:b/>
+          <w:bCs/>
+          <w:color w:val="202122"/>
+          <w:sz w:val="21"/>
+          <w:szCs w:val="21"/>
+          <w:shd w:val="clear" w:color="auto" w:fill="FFFFFF"/>
+        </w:rPr>
+        <w:t>ConvNet</w:t>
+      </w:r>
+      <w:proofErr w:type="spellEnd"/>
+      <w:r>
+        <w:rPr>
+          <w:rFonts w:ascii="Arial" w:hAnsi="Arial" w:cs="Arial"/>
+          <w:color w:val="202122"/>
+          <w:sz w:val="21"/>
+          <w:szCs w:val="21"/>
+          <w:shd w:val="clear" w:color="auto" w:fill="FFFFFF"/>
+        </w:rPr>
+        <w:t xml:space="preserve">) is a class of </w:t>
+      </w:r>
+      <w:hyperlink r:id="rId12" w:tooltip="Artificial neural network" w:history="1">
+        <w:r>
+          <w:rPr>
+            <w:rStyle w:val="Hyperlink"/>
+            <w:rFonts w:ascii="Arial" w:hAnsi="Arial" w:cs="Arial"/>
+            <w:color w:val="000000" w:themeColor="text1"/>
+            <w:sz w:val="21"/>
+            <w:szCs w:val="21"/>
+            <w:shd w:val="clear" w:color="auto" w:fill="FFFFFF"/>
+          </w:rPr>
+          <w:t>artificial neural network</w:t>
+        </w:r>
+      </w:hyperlink>
+      <w:r>
+        <w:rPr>
+          <w:rFonts w:ascii="Arial" w:hAnsi="Arial" w:cs="Arial"/>
+          <w:color w:val="000000" w:themeColor="text1"/>
+          <w:sz w:val="21"/>
+          <w:szCs w:val="21"/>
+          <w:shd w:val="clear" w:color="auto" w:fill="FFFFFF"/>
+        </w:rPr>
+        <w:t xml:space="preserve"> </w:t>
+      </w:r>
+      <w:r>
+        <w:rPr>
+          <w:rFonts w:ascii="Arial" w:hAnsi="Arial" w:cs="Arial"/>
+          <w:color w:val="202122"/>
+          <w:sz w:val="21"/>
+          <w:szCs w:val="21"/>
+          <w:shd w:val="clear" w:color="auto" w:fill="FFFFFF"/>
+        </w:rPr>
+        <w:t>(</w:t>
+      </w:r>
+      <w:r>
+        <w:rPr>
+          <w:rFonts w:ascii="Arial" w:hAnsi="Arial" w:cs="Arial"/>
+          <w:b/>
+          <w:bCs/>
+          <w:color w:val="202122"/>
+          <w:sz w:val="21"/>
+          <w:szCs w:val="21"/>
+          <w:shd w:val="clear" w:color="auto" w:fill="FFFFFF"/>
+        </w:rPr>
+        <w:t>ANN</w:t>
+      </w:r>
+      <w:r>
+        <w:rPr>
+          <w:rFonts w:ascii="Arial" w:hAnsi="Arial" w:cs="Arial"/>
+          <w:color w:val="202122"/>
+          <w:sz w:val="21"/>
+          <w:szCs w:val="21"/>
+          <w:shd w:val="clear" w:color="auto" w:fill="FFFFFF"/>
+        </w:rPr>
+        <w:t>), most commonly applied to analyze visual imagery.</w:t>
+      </w:r>
+      <w:r>
+        <w:rPr>
+          <w:rFonts w:ascii="Arial" w:hAnsi="Arial" w:cs="Arial"/>
+          <w:color w:val="202122"/>
+          <w:sz w:val="17"/>
+          <w:szCs w:val="17"/>
+          <w:shd w:val="clear" w:color="auto" w:fill="FFFFFF"/>
+          <w:vertAlign w:val="superscript"/>
+        </w:rPr>
+        <w:t xml:space="preserve"> </w:t>
+      </w:r>
+      <w:r>
+        <w:rPr>
+          <w:rFonts w:ascii="Arial" w:hAnsi="Arial" w:cs="Arial"/>
+          <w:color w:val="202122"/>
+          <w:sz w:val="21"/>
+          <w:szCs w:val="21"/>
+          <w:shd w:val="clear" w:color="auto" w:fill="FFFFFF"/>
+        </w:rPr>
+        <w:t xml:space="preserve">CNNs are also known as </w:t>
+      </w:r>
+      <w:r>
+        <w:rPr>
+          <w:rFonts w:ascii="Arial" w:hAnsi="Arial" w:cs="Arial"/>
+          <w:b/>
+          <w:bCs/>
+          <w:color w:val="202122"/>
+          <w:sz w:val="21"/>
+          <w:szCs w:val="21"/>
+          <w:shd w:val="clear" w:color="auto" w:fill="FFFFFF"/>
+        </w:rPr>
+        <w:t>Shift Invariant</w:t>
+      </w:r>
+      <w:r>
+        <w:rPr>
+          <w:rFonts w:ascii="Arial" w:hAnsi="Arial" w:cs="Arial"/>
+          <w:color w:val="202122"/>
+          <w:sz w:val="21"/>
+          <w:szCs w:val="21"/>
+          <w:shd w:val="clear" w:color="auto" w:fill="FFFFFF"/>
+        </w:rPr>
+        <w:t xml:space="preserve"> or </w:t>
+      </w:r>
+      <w:r>
+        <w:rPr>
+          <w:rFonts w:ascii="Arial" w:hAnsi="Arial" w:cs="Arial"/>
+          <w:b/>
+          <w:bCs/>
+          <w:color w:val="202122"/>
+          <w:sz w:val="21"/>
+          <w:szCs w:val="21"/>
+          <w:shd w:val="clear" w:color="auto" w:fill="FFFFFF"/>
+        </w:rPr>
+        <w:t>Space Invariant Artificial Neural Networks</w:t>
+      </w:r>
+      <w:r>
+        <w:rPr>
+          <w:rFonts w:ascii="Arial" w:hAnsi="Arial" w:cs="Arial"/>
+          <w:color w:val="202122"/>
+          <w:sz w:val="21"/>
+          <w:szCs w:val="21"/>
+          <w:shd w:val="clear" w:color="auto" w:fill="FFFFFF"/>
+        </w:rPr>
+        <w:t xml:space="preserve"> (</w:t>
+      </w:r>
+      <w:r>
+        <w:rPr>
+          <w:rFonts w:ascii="Arial" w:hAnsi="Arial" w:cs="Arial"/>
+          <w:b/>
+          <w:bCs/>
+          <w:color w:val="202122"/>
+          <w:sz w:val="21"/>
+          <w:szCs w:val="21"/>
+          <w:shd w:val="clear" w:color="auto" w:fill="FFFFFF"/>
+        </w:rPr>
+        <w:t>SIANN</w:t>
+      </w:r>
+      <w:r>
+        <w:rPr>
+          <w:rFonts w:ascii="Arial" w:hAnsi="Arial" w:cs="Arial"/>
+          <w:color w:val="202122"/>
+          <w:sz w:val="21"/>
+          <w:szCs w:val="21"/>
+          <w:shd w:val="clear" w:color="auto" w:fill="FFFFFF"/>
+        </w:rPr>
+        <w:t>), based on the shared-weight architecture of the convolution kernels or filters that slide along input features and provide translation-</w:t>
+      </w:r>
+      <w:proofErr w:type="spellStart"/>
+      <w:r>
+        <w:rPr>
+          <w:u w:val="single"/>
+        </w:rPr>
+        <w:fldChar w:fldCharType="begin"/>
+      </w:r>
+      <w:r>
+        <w:rPr>
+          <w:u w:val="single"/>
+        </w:rPr>
+        <w:instrText xml:space="preserve"> HYPERLINK "https://en.wikipedia.org/wiki/Equivariant_map" \o "Equivariant map" </w:instrText>
+      </w:r>
+      <w:r>
+        <w:rPr>
+          <w:u w:val="single"/>
+        </w:rPr>
+        <w:fldChar w:fldCharType="separate"/>
+      </w:r>
+      <w:r>
+        <w:rPr>
+          <w:rStyle w:val="Hyperlink"/>
+          <w:rFonts w:ascii="Arial" w:hAnsi="Arial" w:cs="Arial"/>
+          <w:color w:val="auto"/>
+          <w:sz w:val="21"/>
+          <w:szCs w:val="21"/>
+          <w:shd w:val="clear" w:color="auto" w:fill="FFFFFF"/>
+        </w:rPr>
+        <w:t>equivariant</w:t>
+      </w:r>
+      <w:proofErr w:type="spellEnd"/>
+      <w:r>
+        <w:rPr>
+          <w:u w:val="single"/>
+        </w:rPr>
+        <w:fldChar w:fldCharType="end"/>
+      </w:r>
+      <w:r>
+        <w:rPr>
+          <w:rFonts w:ascii="Arial" w:hAnsi="Arial" w:cs="Arial"/>
+          <w:sz w:val="21"/>
+          <w:szCs w:val="21"/>
+          <w:shd w:val="clear" w:color="auto" w:fill="FFFFFF"/>
+        </w:rPr>
+        <w:t xml:space="preserve"> </w:t>
+      </w:r>
+      <w:r>
+        <w:rPr>
+          <w:rFonts w:ascii="Arial" w:hAnsi="Arial" w:cs="Arial"/>
+          <w:color w:val="202122"/>
+          <w:sz w:val="21"/>
+          <w:szCs w:val="21"/>
+          <w:shd w:val="clear" w:color="auto" w:fill="FFFFFF"/>
+        </w:rPr>
+        <w:t>responses known as feature maps.</w:t>
+      </w:r>
+      <w:r>
+        <w:rPr>
+          <w:rFonts w:ascii="Arial" w:hAnsi="Arial" w:cs="Arial"/>
+          <w:color w:val="202122"/>
+          <w:sz w:val="17"/>
+          <w:szCs w:val="17"/>
+          <w:shd w:val="clear" w:color="auto" w:fill="FFFFFF"/>
+          <w:vertAlign w:val="superscript"/>
+        </w:rPr>
+        <w:t xml:space="preserve"> </w:t>
+      </w:r>
+      <w:r>
+        <w:rPr>
+          <w:rFonts w:ascii="Arial" w:hAnsi="Arial" w:cs="Arial"/>
+          <w:color w:val="202122"/>
+          <w:sz w:val="21"/>
+          <w:szCs w:val="21"/>
+          <w:shd w:val="clear" w:color="auto" w:fill="FFFFFF"/>
+        </w:rPr>
+        <w:t xml:space="preserve">Counter-intuitively, most convolutional neural networks are only </w:t>
+      </w:r>
+      <w:hyperlink r:id="rId13" w:tooltip="Equivariant map" w:history="1">
+        <w:proofErr w:type="spellStart"/>
+        <w:r>
+          <w:rPr>
+            <w:rStyle w:val="Hyperlink"/>
+            <w:rFonts w:ascii="Arial" w:hAnsi="Arial" w:cs="Arial"/>
+            <w:color w:val="auto"/>
+            <w:sz w:val="21"/>
+            <w:szCs w:val="21"/>
+            <w:shd w:val="clear" w:color="auto" w:fill="FFFFFF"/>
+          </w:rPr>
+          <w:t>equivariant</w:t>
+        </w:r>
+        <w:proofErr w:type="spellEnd"/>
+      </w:hyperlink>
+      <w:r>
+        <w:rPr>
+          <w:rFonts w:ascii="Arial" w:hAnsi="Arial" w:cs="Arial"/>
+          <w:color w:val="202122"/>
+          <w:sz w:val="21"/>
+          <w:szCs w:val="21"/>
+          <w:shd w:val="clear" w:color="auto" w:fill="FFFFFF"/>
+        </w:rPr>
+        <w:t xml:space="preserve">, as opposed to </w:t>
+      </w:r>
+      <w:r>
+        <w:rPr>
+          <w:rFonts w:ascii="Arial" w:hAnsi="Arial" w:cs="Arial"/>
+          <w:sz w:val="21"/>
+          <w:szCs w:val="21"/>
+          <w:shd w:val="clear" w:color="auto" w:fill="FFFFFF"/>
+        </w:rPr>
+        <w:t>invariant</w:t>
+      </w:r>
+      <w:r>
+        <w:rPr>
+          <w:rFonts w:ascii="Arial" w:hAnsi="Arial" w:cs="Arial"/>
+          <w:color w:val="202122"/>
+          <w:sz w:val="21"/>
+          <w:szCs w:val="21"/>
+          <w:shd w:val="clear" w:color="auto" w:fill="FFFFFF"/>
+        </w:rPr>
+        <w:t xml:space="preserve">, to </w:t>
+      </w:r>
+      <w:proofErr w:type="spellStart"/>
+      <w:r>
+        <w:rPr>
+          <w:rFonts w:ascii="Arial" w:hAnsi="Arial" w:cs="Arial"/>
+          <w:color w:val="202122"/>
+          <w:sz w:val="21"/>
+          <w:szCs w:val="21"/>
+          <w:shd w:val="clear" w:color="auto" w:fill="FFFFFF"/>
+        </w:rPr>
+        <w:t>translation.They</w:t>
+      </w:r>
+      <w:proofErr w:type="spellEnd"/>
+      <w:r>
+        <w:rPr>
+          <w:rFonts w:ascii="Arial" w:hAnsi="Arial" w:cs="Arial"/>
+          <w:color w:val="202122"/>
+          <w:sz w:val="21"/>
+          <w:szCs w:val="21"/>
+          <w:shd w:val="clear" w:color="auto" w:fill="FFFFFF"/>
+        </w:rPr>
+        <w:t xml:space="preserve"> have applications in </w:t>
+      </w:r>
+      <w:r>
+        <w:rPr>
+          <w:rFonts w:ascii="Arial" w:hAnsi="Arial" w:cs="Arial"/>
+          <w:sz w:val="21"/>
+          <w:szCs w:val="21"/>
+          <w:shd w:val="clear" w:color="auto" w:fill="FFFFFF"/>
+        </w:rPr>
+        <w:t xml:space="preserve">image and video </w:t>
+      </w:r>
+      <w:proofErr w:type="spellStart"/>
+      <w:r>
+        <w:rPr>
+          <w:rFonts w:ascii="Arial" w:hAnsi="Arial" w:cs="Arial"/>
+          <w:sz w:val="21"/>
+          <w:szCs w:val="21"/>
+          <w:shd w:val="clear" w:color="auto" w:fill="FFFFFF"/>
+        </w:rPr>
+        <w:t>recognition</w:t>
+      </w:r>
+      <w:r>
+        <w:rPr>
+          <w:rFonts w:ascii="Arial" w:hAnsi="Arial" w:cs="Arial"/>
+          <w:color w:val="202122"/>
+          <w:sz w:val="21"/>
+          <w:szCs w:val="21"/>
+          <w:shd w:val="clear" w:color="auto" w:fill="FFFFFF"/>
+        </w:rPr>
+        <w:t>,</w:t>
+      </w:r>
+      <w:r>
+        <w:rPr>
+          <w:rFonts w:ascii="Arial" w:hAnsi="Arial" w:cs="Arial"/>
+          <w:sz w:val="21"/>
+          <w:szCs w:val="21"/>
+          <w:shd w:val="clear" w:color="auto" w:fill="FFFFFF"/>
+        </w:rPr>
+        <w:t>recommender</w:t>
+      </w:r>
+      <w:proofErr w:type="spellEnd"/>
+      <w:r>
+        <w:rPr>
+          <w:rFonts w:ascii="Arial" w:hAnsi="Arial" w:cs="Arial"/>
+          <w:sz w:val="21"/>
+          <w:szCs w:val="21"/>
+          <w:shd w:val="clear" w:color="auto" w:fill="FFFFFF"/>
+        </w:rPr>
+        <w:t xml:space="preserve"> </w:t>
+      </w:r>
+      <w:proofErr w:type="spellStart"/>
+      <w:r>
+        <w:rPr>
+          <w:rFonts w:ascii="Arial" w:hAnsi="Arial" w:cs="Arial"/>
+          <w:sz w:val="21"/>
+          <w:szCs w:val="21"/>
+          <w:shd w:val="clear" w:color="auto" w:fill="FFFFFF"/>
+        </w:rPr>
+        <w:t>systems</w:t>
+      </w:r>
+      <w:r>
+        <w:rPr>
+          <w:rFonts w:ascii="Arial" w:hAnsi="Arial" w:cs="Arial"/>
+          <w:color w:val="202122"/>
+          <w:sz w:val="21"/>
+          <w:szCs w:val="21"/>
+          <w:shd w:val="clear" w:color="auto" w:fill="FFFFFF"/>
+        </w:rPr>
+        <w:t>,</w:t>
+      </w:r>
+      <w:r>
+        <w:rPr>
+          <w:rFonts w:ascii="Arial" w:hAnsi="Arial" w:cs="Arial"/>
+          <w:sz w:val="21"/>
+          <w:szCs w:val="21"/>
+          <w:shd w:val="clear" w:color="auto" w:fill="FFFFFF"/>
+        </w:rPr>
+        <w:t>image</w:t>
+      </w:r>
+      <w:proofErr w:type="spellEnd"/>
+      <w:r>
+        <w:rPr>
+          <w:rFonts w:ascii="Arial" w:hAnsi="Arial" w:cs="Arial"/>
+          <w:sz w:val="21"/>
+          <w:szCs w:val="21"/>
+          <w:shd w:val="clear" w:color="auto" w:fill="FFFFFF"/>
+        </w:rPr>
+        <w:t xml:space="preserve"> </w:t>
+      </w:r>
+      <w:proofErr w:type="spellStart"/>
+      <w:r>
+        <w:rPr>
+          <w:rFonts w:ascii="Arial" w:hAnsi="Arial" w:cs="Arial"/>
+          <w:sz w:val="21"/>
+          <w:szCs w:val="21"/>
+          <w:shd w:val="clear" w:color="auto" w:fill="FFFFFF"/>
+        </w:rPr>
+        <w:t>classification</w:t>
+      </w:r>
+      <w:r>
+        <w:rPr>
+          <w:rFonts w:ascii="Arial" w:hAnsi="Arial" w:cs="Arial"/>
+          <w:color w:val="202122"/>
+          <w:sz w:val="21"/>
+          <w:szCs w:val="21"/>
+          <w:shd w:val="clear" w:color="auto" w:fill="FFFFFF"/>
+        </w:rPr>
+        <w:t>,</w:t>
+      </w:r>
+      <w:r>
+        <w:rPr>
+          <w:rFonts w:ascii="Arial" w:hAnsi="Arial" w:cs="Arial"/>
+          <w:sz w:val="21"/>
+          <w:szCs w:val="21"/>
+          <w:shd w:val="clear" w:color="auto" w:fill="FFFFFF"/>
+        </w:rPr>
+        <w:t>image</w:t>
+      </w:r>
+      <w:proofErr w:type="spellEnd"/>
+      <w:r>
+        <w:rPr>
+          <w:rFonts w:ascii="Arial" w:hAnsi="Arial" w:cs="Arial"/>
+          <w:sz w:val="21"/>
+          <w:szCs w:val="21"/>
+          <w:shd w:val="clear" w:color="auto" w:fill="FFFFFF"/>
+        </w:rPr>
+        <w:t xml:space="preserve"> </w:t>
+      </w:r>
+      <w:proofErr w:type="spellStart"/>
+      <w:r>
+        <w:rPr>
+          <w:rFonts w:ascii="Arial" w:hAnsi="Arial" w:cs="Arial"/>
+          <w:sz w:val="21"/>
+          <w:szCs w:val="21"/>
+          <w:shd w:val="clear" w:color="auto" w:fill="FFFFFF"/>
+        </w:rPr>
+        <w:t>segmentation</w:t>
+      </w:r>
+      <w:r>
+        <w:rPr>
+          <w:rFonts w:ascii="Arial" w:hAnsi="Arial" w:cs="Arial"/>
+          <w:color w:val="202122"/>
+          <w:sz w:val="21"/>
+          <w:szCs w:val="21"/>
+          <w:shd w:val="clear" w:color="auto" w:fill="FFFFFF"/>
+        </w:rPr>
+        <w:t>,</w:t>
+      </w:r>
+      <w:r>
+        <w:rPr>
+          <w:rFonts w:ascii="Arial" w:hAnsi="Arial" w:cs="Arial"/>
+          <w:sz w:val="21"/>
+          <w:szCs w:val="21"/>
+          <w:shd w:val="clear" w:color="auto" w:fill="FFFFFF"/>
+        </w:rPr>
+        <w:t>medical</w:t>
+      </w:r>
+      <w:proofErr w:type="spellEnd"/>
+      <w:r>
+        <w:rPr>
+          <w:rFonts w:ascii="Arial" w:hAnsi="Arial" w:cs="Arial"/>
+          <w:sz w:val="21"/>
+          <w:szCs w:val="21"/>
+          <w:shd w:val="clear" w:color="auto" w:fill="FFFFFF"/>
+        </w:rPr>
+        <w:t xml:space="preserve"> image </w:t>
+      </w:r>
+      <w:proofErr w:type="spellStart"/>
+      <w:r>
+        <w:rPr>
+          <w:rFonts w:ascii="Arial" w:hAnsi="Arial" w:cs="Arial"/>
+          <w:sz w:val="21"/>
+          <w:szCs w:val="21"/>
+          <w:shd w:val="clear" w:color="auto" w:fill="FFFFFF"/>
+        </w:rPr>
+        <w:t>analysis</w:t>
+      </w:r>
+      <w:r>
+        <w:rPr>
+          <w:rFonts w:ascii="Arial" w:hAnsi="Arial" w:cs="Arial"/>
+          <w:color w:val="202122"/>
+          <w:sz w:val="21"/>
+          <w:szCs w:val="21"/>
+          <w:shd w:val="clear" w:color="auto" w:fill="FFFFFF"/>
+        </w:rPr>
+        <w:t>,</w:t>
+      </w:r>
+      <w:r>
+        <w:rPr>
+          <w:rFonts w:ascii="Arial" w:hAnsi="Arial" w:cs="Arial"/>
+          <w:sz w:val="21"/>
+          <w:szCs w:val="21"/>
+          <w:shd w:val="clear" w:color="auto" w:fill="FFFFFF"/>
+        </w:rPr>
+        <w:t>natural</w:t>
+      </w:r>
+      <w:proofErr w:type="spellEnd"/>
+      <w:r>
+        <w:rPr>
+          <w:rFonts w:ascii="Arial" w:hAnsi="Arial" w:cs="Arial"/>
+          <w:sz w:val="21"/>
+          <w:szCs w:val="21"/>
+          <w:shd w:val="clear" w:color="auto" w:fill="FFFFFF"/>
+        </w:rPr>
+        <w:t xml:space="preserve"> language </w:t>
+      </w:r>
+      <w:proofErr w:type="spellStart"/>
+      <w:r>
+        <w:rPr>
+          <w:rFonts w:ascii="Arial" w:hAnsi="Arial" w:cs="Arial"/>
+          <w:sz w:val="21"/>
+          <w:szCs w:val="21"/>
+          <w:shd w:val="clear" w:color="auto" w:fill="FFFFFF"/>
+        </w:rPr>
+        <w:t>processing</w:t>
+      </w:r>
+      <w:r>
+        <w:rPr>
+          <w:rFonts w:ascii="Arial" w:hAnsi="Arial" w:cs="Arial"/>
+          <w:color w:val="202122"/>
+          <w:sz w:val="21"/>
+          <w:szCs w:val="21"/>
+          <w:shd w:val="clear" w:color="auto" w:fill="FFFFFF"/>
+        </w:rPr>
+        <w:t>,</w:t>
+      </w:r>
+      <w:r>
+        <w:rPr>
+          <w:rFonts w:ascii="Arial" w:hAnsi="Arial" w:cs="Arial"/>
+          <w:sz w:val="21"/>
+          <w:szCs w:val="21"/>
+          <w:shd w:val="clear" w:color="auto" w:fill="FFFFFF"/>
+        </w:rPr>
+        <w:t>brain</w:t>
+      </w:r>
+      <w:proofErr w:type="spellEnd"/>
+      <w:r>
+        <w:rPr>
+          <w:rFonts w:ascii="Arial" w:hAnsi="Arial" w:cs="Arial"/>
+          <w:sz w:val="21"/>
+          <w:szCs w:val="21"/>
+          <w:shd w:val="clear" w:color="auto" w:fill="FFFFFF"/>
+        </w:rPr>
+        <w:t xml:space="preserve">–computer </w:t>
+      </w:r>
+      <w:proofErr w:type="spellStart"/>
+      <w:r>
+        <w:rPr>
+          <w:rFonts w:ascii="Arial" w:hAnsi="Arial" w:cs="Arial"/>
+          <w:sz w:val="21"/>
+          <w:szCs w:val="21"/>
+          <w:shd w:val="clear" w:color="auto" w:fill="FFFFFF"/>
+        </w:rPr>
+        <w:t>interfaces</w:t>
+      </w:r>
+      <w:r>
+        <w:rPr>
+          <w:rFonts w:ascii="Arial" w:hAnsi="Arial" w:cs="Arial"/>
+          <w:color w:val="202122"/>
+          <w:sz w:val="21"/>
+          <w:szCs w:val="21"/>
+          <w:shd w:val="clear" w:color="auto" w:fill="FFFFFF"/>
+        </w:rPr>
+        <w:t>,and</w:t>
+      </w:r>
+      <w:proofErr w:type="spellEnd"/>
+      <w:r>
+        <w:rPr>
+          <w:rFonts w:ascii="Arial" w:hAnsi="Arial" w:cs="Arial"/>
+          <w:color w:val="202122"/>
+          <w:sz w:val="21"/>
+          <w:szCs w:val="21"/>
+          <w:shd w:val="clear" w:color="auto" w:fill="FFFFFF"/>
+        </w:rPr>
+        <w:t xml:space="preserve"> financial </w:t>
+      </w:r>
+      <w:r>
+        <w:rPr>
+          <w:rFonts w:ascii="Arial" w:hAnsi="Arial" w:cs="Arial"/>
+          <w:sz w:val="21"/>
+          <w:szCs w:val="21"/>
+          <w:shd w:val="clear" w:color="auto" w:fill="FFFFFF"/>
+        </w:rPr>
+        <w:t>time series</w:t>
+      </w:r>
+      <w:r>
+        <w:rPr>
+          <w:rFonts w:ascii="Arial" w:hAnsi="Arial" w:cs="Arial"/>
+          <w:color w:val="202122"/>
+          <w:sz w:val="21"/>
+          <w:szCs w:val="21"/>
+          <w:shd w:val="clear" w:color="auto" w:fill="FFFFFF"/>
+        </w:rPr>
+        <w:t>.</w:t>
+      </w:r>
+    </w:p>
+    <w:p>
+      <w:pPr>
+        <w:rPr>
+          <w:rFonts w:ascii="Arial" w:hAnsi="Arial" w:cs="Arial"/>
+          <w:color w:val="202122"/>
+          <w:sz w:val="21"/>
+          <w:szCs w:val="21"/>
+          <w:shd w:val="clear" w:color="auto" w:fill="FFFFFF"/>
+        </w:rPr>
+      </w:pPr>
+    </w:p>
+    <w:p>
+      <w:r>
+        <w:lastRenderedPageBreak/>
+        <w:t xml:space="preserve">Architecture </w:t>
+      </w:r>
+      <w:r>
+        <w:t>of CNN</w:t>
+      </w:r>
+    </w:p>
+    <w:p/>
+    <w:p>
+      <w:r>
+        <w:rPr>
+          <w:rFonts w:ascii="Arial" w:hAnsi="Arial" w:cs="Arial"/>
+          <w:color w:val="202122"/>
+          <w:sz w:val="21"/>
+          <w:szCs w:val="21"/>
+          <w:shd w:val="clear" w:color="auto" w:fill="FFFFFF"/>
+        </w:rPr>
+        <w:t xml:space="preserve">A convolutional neural network consists of an input layer, </w:t>
+      </w:r>
+      <w:r>
+        <w:rPr>
+          <w:rFonts w:ascii="Arial" w:hAnsi="Arial" w:cs="Arial"/>
+          <w:sz w:val="21"/>
+          <w:szCs w:val="21"/>
+          <w:shd w:val="clear" w:color="auto" w:fill="FFFFFF"/>
+        </w:rPr>
+        <w:t>hidden layers</w:t>
+      </w:r>
+      <w:r>
+        <w:rPr>
+          <w:rFonts w:ascii="Arial" w:hAnsi="Arial" w:cs="Arial"/>
+          <w:color w:val="202122"/>
+          <w:sz w:val="21"/>
+          <w:szCs w:val="21"/>
+          <w:shd w:val="clear" w:color="auto" w:fill="FFFFFF"/>
+        </w:rPr>
+        <w:t xml:space="preserve"> and an output layer. In any feed-forward neural network, any middle layers are called hidden because their inputs and outputs are masked by the activation function and final </w:t>
+      </w:r>
+      <w:r>
+        <w:rPr>
+          <w:rFonts w:ascii="Arial" w:hAnsi="Arial" w:cs="Arial"/>
+          <w:sz w:val="21"/>
+          <w:szCs w:val="21"/>
+          <w:shd w:val="clear" w:color="auto" w:fill="FFFFFF"/>
+        </w:rPr>
+        <w:t>convolution</w:t>
+      </w:r>
+      <w:r>
+        <w:rPr>
+          <w:rFonts w:ascii="Arial" w:hAnsi="Arial" w:cs="Arial"/>
+          <w:color w:val="202122"/>
+          <w:sz w:val="21"/>
+          <w:szCs w:val="21"/>
+          <w:shd w:val="clear" w:color="auto" w:fill="FFFFFF"/>
+        </w:rPr>
+        <w:t xml:space="preserve">. In a convolutional neural network, the hidden layers include layers that perform convolutions. </w:t>
+      </w:r>
+      <w:proofErr w:type="gramStart"/>
+      <w:r>
+        <w:rPr>
+          <w:rFonts w:ascii="Arial" w:hAnsi="Arial" w:cs="Arial"/>
+          <w:color w:val="202122"/>
+          <w:sz w:val="21"/>
+          <w:szCs w:val="21"/>
+          <w:shd w:val="clear" w:color="auto" w:fill="FFFFFF"/>
+        </w:rPr>
+        <w:t>Typically</w:t>
+      </w:r>
+      <w:proofErr w:type="gramEnd"/>
+      <w:r>
+        <w:rPr>
+          <w:rFonts w:ascii="Arial" w:hAnsi="Arial" w:cs="Arial"/>
+          <w:color w:val="202122"/>
+          <w:sz w:val="21"/>
+          <w:szCs w:val="21"/>
+          <w:shd w:val="clear" w:color="auto" w:fill="FFFFFF"/>
+        </w:rPr>
+        <w:t xml:space="preserve"> this includes a layer that performs a </w:t>
+      </w:r>
+      <w:r>
+        <w:rPr>
+          <w:rFonts w:ascii="Arial" w:hAnsi="Arial" w:cs="Arial"/>
+          <w:sz w:val="21"/>
+          <w:szCs w:val="21"/>
+          <w:shd w:val="clear" w:color="auto" w:fill="FFFFFF"/>
+        </w:rPr>
+        <w:t>dot product</w:t>
+      </w:r>
+      <w:r>
+        <w:rPr>
+          <w:rFonts w:ascii="Arial" w:hAnsi="Arial" w:cs="Arial"/>
+          <w:color w:val="202122"/>
+          <w:sz w:val="21"/>
+          <w:szCs w:val="21"/>
+          <w:shd w:val="clear" w:color="auto" w:fill="FFFFFF"/>
+        </w:rPr>
+        <w:t xml:space="preserve"> of the convolution kernel with the layer's input matrix. This product is usually the </w:t>
+      </w:r>
+      <w:proofErr w:type="spellStart"/>
+      <w:r>
+        <w:rPr>
+          <w:rFonts w:ascii="Arial" w:hAnsi="Arial" w:cs="Arial"/>
+          <w:sz w:val="21"/>
+          <w:szCs w:val="21"/>
+          <w:shd w:val="clear" w:color="auto" w:fill="FFFFFF"/>
+        </w:rPr>
+        <w:t>Frobenius</w:t>
+      </w:r>
+      <w:proofErr w:type="spellEnd"/>
+      <w:r>
+        <w:rPr>
+          <w:rFonts w:ascii="Arial" w:hAnsi="Arial" w:cs="Arial"/>
+          <w:sz w:val="21"/>
+          <w:szCs w:val="21"/>
+          <w:shd w:val="clear" w:color="auto" w:fill="FFFFFF"/>
+        </w:rPr>
+        <w:t xml:space="preserve"> inner </w:t>
+      </w:r>
+      <w:proofErr w:type="gramStart"/>
+      <w:r>
+        <w:rPr>
+          <w:rFonts w:ascii="Arial" w:hAnsi="Arial" w:cs="Arial"/>
+          <w:sz w:val="21"/>
+          <w:szCs w:val="21"/>
+          <w:shd w:val="clear" w:color="auto" w:fill="FFFFFF"/>
+        </w:rPr>
+        <w:t>product</w:t>
+      </w:r>
+      <w:r>
+        <w:rPr>
+          <w:rFonts w:ascii="Arial" w:hAnsi="Arial" w:cs="Arial"/>
+          <w:color w:val="202122"/>
+          <w:sz w:val="21"/>
+          <w:szCs w:val="21"/>
+          <w:shd w:val="clear" w:color="auto" w:fill="FFFFFF"/>
+        </w:rPr>
+        <w:t xml:space="preserve"> ,</w:t>
+      </w:r>
+      <w:proofErr w:type="gramEnd"/>
+      <w:r>
+        <w:rPr>
+          <w:rFonts w:ascii="Arial" w:hAnsi="Arial" w:cs="Arial"/>
+          <w:color w:val="202122"/>
+          <w:sz w:val="21"/>
+          <w:szCs w:val="21"/>
+          <w:shd w:val="clear" w:color="auto" w:fill="FFFFFF"/>
+        </w:rPr>
+        <w:t xml:space="preserve"> and its activation function is commonly </w:t>
+      </w:r>
+      <w:proofErr w:type="spellStart"/>
+      <w:r>
+        <w:rPr>
+          <w:rFonts w:ascii="Arial" w:hAnsi="Arial" w:cs="Arial"/>
+          <w:sz w:val="21"/>
+          <w:szCs w:val="21"/>
+          <w:shd w:val="clear" w:color="auto" w:fill="FFFFFF"/>
+        </w:rPr>
+        <w:t>ReLU</w:t>
+      </w:r>
+      <w:proofErr w:type="spellEnd"/>
+      <w:r>
+        <w:rPr>
+          <w:rFonts w:ascii="Arial" w:hAnsi="Arial" w:cs="Arial"/>
+          <w:color w:val="202122"/>
+          <w:sz w:val="21"/>
+          <w:szCs w:val="21"/>
+          <w:shd w:val="clear" w:color="auto" w:fill="FFFFFF"/>
+        </w:rPr>
+        <w:t>. As the convolution kernel slides along the input matrix for the layer, the convolution operation generates a feature map, which in turn contributes to the input of the next layer. This is followed by other layers such as pooling layers, fully connected layers, and normalization layers.</w:t>
+      </w:r>
+    </w:p>
+    <w:p/>
+    <w:p>
+      <w:r>
+        <w:t xml:space="preserve">Now we underused the </w:t>
+      </w:r>
+      <w:r>
+        <w:t>Architecture</w:t>
+      </w:r>
+      <w:r>
+        <w:t xml:space="preserve"> of </w:t>
+      </w:r>
+      <w:proofErr w:type="gramStart"/>
+      <w:r>
+        <w:t>CNN  we</w:t>
+      </w:r>
+      <w:proofErr w:type="gramEnd"/>
+      <w:r>
+        <w:t xml:space="preserve"> can dive  in what are we done ?</w:t>
+      </w:r>
+    </w:p>
+    <w:p>
+      <w:r>
+        <w:rPr>
+          <w:noProof/>
+        </w:rPr>
+        <w:drawing>
+          <wp:anchor distT="0" distB="0" distL="114300" distR="114300" simplePos="0" relativeHeight="251668480" behindDoc="0" locked="0" layoutInCell="1" allowOverlap="1">
+            <wp:simplePos x="0" y="0"/>
+            <wp:positionH relativeFrom="column">
+              <wp:posOffset>495300</wp:posOffset>
+            </wp:positionH>
+            <wp:positionV relativeFrom="paragraph">
+              <wp:posOffset>368300</wp:posOffset>
+            </wp:positionV>
+            <wp:extent cx="4956175" cy="2467610"/>
+            <wp:effectExtent l="0" t="0" r="0" b="8890"/>
+            <wp:wrapTopAndBottom/>
+            <wp:docPr id="11" name="Picture 11" descr="Screenshot 2022-04-23 125511"/>
+            <wp:cNvGraphicFramePr>
+              <a:graphicFrameLocks xmlns:a="http://schemas.openxmlformats.org/drawingml/2006/main" noChangeAspect="1"/>
+            </wp:cNvGraphicFramePr>
+            <a:graphic xmlns:a="http://schemas.openxmlformats.org/drawingml/2006/main">
+              <a:graphicData uri="http://schemas.openxmlformats.org/drawingml/2006/picture">
+                <pic:pic xmlns:pic="http://schemas.openxmlformats.org/drawingml/2006/picture">
+                  <pic:nvPicPr>
+                    <pic:cNvPr id="0" name="Picture 2" descr="Screenshot 2022-04-23 125511"/>
+                    <pic:cNvPicPr>
+                      <a:picLocks noChangeAspect="1" noChangeArrowheads="1"/>
+                    </pic:cNvPicPr>
+                  </pic:nvPicPr>
+                  <pic:blipFill>
+                    <a:blip r:embed="rId14">
+                      <a:extLst>
+                        <a:ext uri="{28A0092B-C50C-407E-A947-70E740481C1C}">
+                          <a14:useLocalDpi xmlns:a14="http://schemas.microsoft.com/office/drawing/2010/main" val="0"/>
+                        </a:ext>
+                      </a:extLst>
+                    </a:blip>
+                    <a:srcRect/>
+                    <a:stretch>
+                      <a:fillRect/>
+                    </a:stretch>
+                  </pic:blipFill>
+                  <pic:spPr bwMode="auto">
+                    <a:xfrm>
+                      <a:off x="0" y="0"/>
+                      <a:ext cx="4956175" cy="2467610"/>
+                    </a:xfrm>
+                    <a:prstGeom prst="rect">
+                      <a:avLst/>
+                    </a:prstGeom>
+                    <a:noFill/>
+                  </pic:spPr>
+                </pic:pic>
+              </a:graphicData>
+            </a:graphic>
+            <wp14:sizeRelH relativeFrom="page">
+              <wp14:pctWidth>0</wp14:pctWidth>
+            </wp14:sizeRelH>
+            <wp14:sizeRelV relativeFrom="page">
+              <wp14:pctHeight>0</wp14:pctHeight>
+            </wp14:sizeRelV>
+          </wp:anchor>
+        </w:drawing>
+      </w:r>
+    </w:p>
+    <w:p/>
+    <w:p/>
+    <w:p>
+      <w:r>
+        <w:t xml:space="preserve">We Have 3415856 node in our CNN and we train our model with our </w:t>
+      </w:r>
+      <w:proofErr w:type="gramStart"/>
+      <w:r>
+        <w:t>dataset .</w:t>
+      </w:r>
+      <w:proofErr w:type="gramEnd"/>
+    </w:p>
+    <w:p>
+      <w:r>
+        <w:t xml:space="preserve">Our dataset </w:t>
+      </w:r>
+      <w:r>
+        <w:t>Consists of</w:t>
+      </w:r>
+      <w:r>
+        <w:rPr>
+          <w:rFonts w:hint="cs"/>
+          <w:rtl/>
+        </w:rPr>
+        <w:t xml:space="preserve">  </w:t>
+      </w:r>
+      <w:r>
+        <w:t xml:space="preserve"> two categories (Masked people –No masked people) and has 3850 photo</w:t>
+      </w:r>
+    </w:p>
+    <w:p/>
+    <w:p>
+      <w:r>
+        <w:t xml:space="preserve">This screens from our dataset </w:t>
+      </w:r>
+    </w:p>
+    <w:p>
+      <w:r>
+        <w:rPr>
+          <w:noProof/>
+        </w:rPr>
+        <w:drawing>
+          <wp:anchor distT="0" distB="0" distL="114300" distR="114300" simplePos="0" relativeHeight="251670528" behindDoc="1" locked="0" layoutInCell="1" allowOverlap="1">
+            <wp:simplePos x="0" y="0"/>
+            <wp:positionH relativeFrom="column">
+              <wp:posOffset>1100455</wp:posOffset>
+            </wp:positionH>
+            <wp:positionV relativeFrom="paragraph">
+              <wp:posOffset>52705</wp:posOffset>
+            </wp:positionV>
+            <wp:extent cx="3741420" cy="1809115"/>
+            <wp:effectExtent l="0" t="0" r="0" b="635"/>
+            <wp:wrapNone/>
+            <wp:docPr id="10" name="Picture 10" descr="Screenshot 2022-04-23 123822"/>
+            <wp:cNvGraphicFramePr>
+              <a:graphicFrameLocks xmlns:a="http://schemas.openxmlformats.org/drawingml/2006/main" noChangeAspect="1"/>
+            </wp:cNvGraphicFramePr>
+            <a:graphic xmlns:a="http://schemas.openxmlformats.org/drawingml/2006/main">
+              <a:graphicData uri="http://schemas.openxmlformats.org/drawingml/2006/picture">
+                <pic:pic xmlns:pic="http://schemas.openxmlformats.org/drawingml/2006/picture">
+                  <pic:nvPicPr>
+                    <pic:cNvPr id="0" name="Picture 4" descr="Screenshot 2022-04-23 123822"/>
+                    <pic:cNvPicPr>
+                      <a:picLocks noChangeAspect="1" noChangeArrowheads="1"/>
+                    </pic:cNvPicPr>
+                  </pic:nvPicPr>
+                  <pic:blipFill>
+                    <a:blip r:embed="rId15" cstate="print">
+                      <a:extLst>
+                        <a:ext uri="{28A0092B-C50C-407E-A947-70E740481C1C}">
+                          <a14:useLocalDpi xmlns:a14="http://schemas.microsoft.com/office/drawing/2010/main" val="0"/>
+                        </a:ext>
+                      </a:extLst>
+                    </a:blip>
+                    <a:srcRect/>
+                    <a:stretch>
+                      <a:fillRect/>
+                    </a:stretch>
+                  </pic:blipFill>
+                  <pic:spPr bwMode="auto">
+                    <a:xfrm>
+                      <a:off x="0" y="0"/>
+                      <a:ext cx="3741420" cy="1809115"/>
+                    </a:xfrm>
+                    <a:prstGeom prst="rect">
+                      <a:avLst/>
+                    </a:prstGeom>
+                    <a:noFill/>
+                  </pic:spPr>
+                </pic:pic>
+              </a:graphicData>
+            </a:graphic>
+            <wp14:sizeRelH relativeFrom="page">
+              <wp14:pctWidth>0</wp14:pctWidth>
+            </wp14:sizeRelH>
+            <wp14:sizeRelV relativeFrom="page">
+              <wp14:pctHeight>0</wp14:pctHeight>
+            </wp14:sizeRelV>
+          </wp:anchor>
+        </w:drawing>
+      </w:r>
+    </w:p>
+    <w:p/>
+    <w:p/>
+    <w:p/>
+    <w:p/>
+    <w:p/>
+    <w:p/>
+    <w:p/>
+    <w:p>
+      <w:r>
+        <w:rPr>
+          <w:noProof/>
+        </w:rPr>
+        <w:drawing>
+          <wp:anchor distT="0" distB="0" distL="114300" distR="114300" simplePos="0" relativeHeight="251669504" behindDoc="0" locked="0" layoutInCell="1" allowOverlap="1">
+            <wp:simplePos x="0" y="0"/>
+            <wp:positionH relativeFrom="column">
+              <wp:posOffset>1075055</wp:posOffset>
+            </wp:positionH>
+            <wp:positionV relativeFrom="paragraph">
+              <wp:posOffset>3810</wp:posOffset>
+            </wp:positionV>
+            <wp:extent cx="3791585" cy="1744345"/>
+            <wp:effectExtent l="0" t="0" r="0" b="8255"/>
+            <wp:wrapTopAndBottom/>
+            <wp:docPr id="9" name="Picture 9" descr="Screenshot 2022-04-23 123917"/>
+            <wp:cNvGraphicFramePr>
+              <a:graphicFrameLocks xmlns:a="http://schemas.openxmlformats.org/drawingml/2006/main" noChangeAspect="1"/>
+            </wp:cNvGraphicFramePr>
+            <a:graphic xmlns:a="http://schemas.openxmlformats.org/drawingml/2006/main">
+              <a:graphicData uri="http://schemas.openxmlformats.org/drawingml/2006/picture">
+                <pic:pic xmlns:pic="http://schemas.openxmlformats.org/drawingml/2006/picture">
+                  <pic:nvPicPr>
+                    <pic:cNvPr id="0" name="Picture 3" descr="Screenshot 2022-04-23 123917"/>
+                    <pic:cNvPicPr>
+                      <a:picLocks noChangeAspect="1" noChangeArrowheads="1"/>
+                    </pic:cNvPicPr>
+                  </pic:nvPicPr>
+                  <pic:blipFill>
+                    <a:blip r:embed="rId16" cstate="print">
+                      <a:extLst>
+                        <a:ext uri="{28A0092B-C50C-407E-A947-70E740481C1C}">
+                          <a14:useLocalDpi xmlns:a14="http://schemas.microsoft.com/office/drawing/2010/main" val="0"/>
+                        </a:ext>
+                      </a:extLst>
+                    </a:blip>
+                    <a:srcRect/>
+                    <a:stretch>
+                      <a:fillRect/>
+                    </a:stretch>
+                  </pic:blipFill>
+                  <pic:spPr bwMode="auto">
+                    <a:xfrm>
+                      <a:off x="0" y="0"/>
+                      <a:ext cx="3791585" cy="1744345"/>
+                    </a:xfrm>
+                    <a:prstGeom prst="rect">
+                      <a:avLst/>
+                    </a:prstGeom>
+                    <a:noFill/>
+                  </pic:spPr>
+                </pic:pic>
+              </a:graphicData>
+            </a:graphic>
+            <wp14:sizeRelH relativeFrom="page">
+              <wp14:pctWidth>0</wp14:pctWidth>
+            </wp14:sizeRelH>
+            <wp14:sizeRelV relativeFrom="page">
+              <wp14:pctHeight>0</wp14:pctHeight>
+            </wp14:sizeRelV>
+          </wp:anchor>
+        </w:drawing>
+      </w:r>
+    </w:p>
+    <w:p>
+      <w:pPr>
+        <w:rPr>
+          <w:rtl/>
+          <w:lang w:bidi="ar-EG"/>
+        </w:rPr>
+      </w:pPr>
+    </w:p>
+    <w:p>
+      <w:r>
+        <w:t xml:space="preserve">After this model we can get this </w:t>
+      </w:r>
+      <w:proofErr w:type="gramStart"/>
+      <w:r>
+        <w:t>results  and</w:t>
+      </w:r>
+      <w:proofErr w:type="gramEnd"/>
+      <w:r>
+        <w:t xml:space="preserve"> this accuracy</w:t>
+      </w:r>
+    </w:p>
+    <w:p>
+      <w:r>
+        <w:t xml:space="preserve"> </w:t>
+      </w:r>
+    </w:p>
+    <w:p/>
+    <w:p/>
+    <w:p/>
+    <w:p>
+      <w:r>
+        <w:rPr>
+          <w:noProof/>
+        </w:rPr>
+        <w:drawing>
+          <wp:anchor distT="0" distB="0" distL="114300" distR="114300" simplePos="0" relativeHeight="251671552" behindDoc="0" locked="0" layoutInCell="1" allowOverlap="1" wp14:anchorId="390AD524" wp14:editId="6F9F9054">
+            <wp:simplePos x="0" y="0"/>
+            <wp:positionH relativeFrom="column">
+              <wp:posOffset>35560</wp:posOffset>
+            </wp:positionH>
+            <wp:positionV relativeFrom="paragraph">
+              <wp:posOffset>-3810</wp:posOffset>
+            </wp:positionV>
+            <wp:extent cx="5190490" cy="2274570"/>
+            <wp:effectExtent l="0" t="0" r="0" b="0"/>
+            <wp:wrapTopAndBottom/>
+            <wp:docPr id="61" name="Picture 61" descr="F:\projects\decomention\Screenshot 2022-04-23 125037.png"/>
+            <wp:cNvGraphicFramePr>
+              <a:graphicFrameLocks xmlns:a="http://schemas.openxmlformats.org/drawingml/2006/main" noChangeAspect="1"/>
+            </wp:cNvGraphicFramePr>
+            <a:graphic xmlns:a="http://schemas.openxmlformats.org/drawingml/2006/main">
+              <a:graphicData uri="http://schemas.openxmlformats.org/drawingml/2006/picture">
+                <pic:pic xmlns:pic="http://schemas.openxmlformats.org/drawingml/2006/picture">
+                  <pic:nvPicPr>
+                    <pic:cNvPr id="0" name="Picture 10" descr="F:\projects\decomention\Screenshot 2022-04-23 125037.png"/>
+                    <pic:cNvPicPr>
+                      <a:picLocks noChangeAspect="1" noChangeArrowheads="1"/>
+                    </pic:cNvPicPr>
+                  </pic:nvPicPr>
+                  <pic:blipFill>
+                    <a:blip r:embed="rId17" cstate="print">
+                      <a:extLst>
+                        <a:ext uri="{28A0092B-C50C-407E-A947-70E740481C1C}">
+                          <a14:useLocalDpi xmlns:a14="http://schemas.microsoft.com/office/drawing/2010/main" val="0"/>
+                        </a:ext>
+                      </a:extLst>
+                    </a:blip>
+                    <a:srcRect/>
+                    <a:stretch>
+                      <a:fillRect/>
+                    </a:stretch>
+                  </pic:blipFill>
+                  <pic:spPr bwMode="auto">
+                    <a:xfrm>
+                      <a:off x="0" y="0"/>
+                      <a:ext cx="5190490" cy="2274570"/>
+                    </a:xfrm>
+                    <a:prstGeom prst="rect">
+                      <a:avLst/>
+                    </a:prstGeom>
+                    <a:noFill/>
+                    <a:ln>
+                      <a:noFill/>
+                    </a:ln>
+                  </pic:spPr>
+                </pic:pic>
+              </a:graphicData>
+            </a:graphic>
+          </wp:anchor>
+        </w:drawing>
+      </w:r>
+    </w:p>
+    <w:p/>
+    <w:p>
+      <w:r>
+        <w:t xml:space="preserve">We get the last accuracy 0.9972 on training this </w:t>
+      </w:r>
+      <w:proofErr w:type="gramStart"/>
+      <w:r>
+        <w:t>model  after</w:t>
+      </w:r>
+      <w:proofErr w:type="gramEnd"/>
+      <w:r>
+        <w:t xml:space="preserve"> 5 epoch and each epoch has 11cycle.</w:t>
+      </w:r>
+    </w:p>
+    <w:p/>
+    <w:p/>
+    <w:p/>
+    <w:p/>
+    <w:p/>
+    <w:p>
+      <w:r>
+        <w:rPr>
+          <w:noProof/>
+        </w:rPr>
+        <w:drawing>
+          <wp:anchor distT="0" distB="0" distL="114300" distR="114300" simplePos="0" relativeHeight="251672576" behindDoc="0" locked="0" layoutInCell="1" allowOverlap="1" wp14:anchorId="5770E6F1" wp14:editId="21589248">
+            <wp:simplePos x="0" y="0"/>
+            <wp:positionH relativeFrom="margin">
+              <wp:posOffset>634365</wp:posOffset>
+            </wp:positionH>
+            <wp:positionV relativeFrom="paragraph">
+              <wp:posOffset>0</wp:posOffset>
+            </wp:positionV>
+            <wp:extent cx="3861435" cy="2680335"/>
+            <wp:effectExtent l="0" t="0" r="5715" b="5715"/>
+            <wp:wrapTopAndBottom/>
+            <wp:docPr id="62" name="Picture 62" descr="F:\projects\decomention\Screenshot 2022-04-23 125558.png"/>
+            <wp:cNvGraphicFramePr>
+              <a:graphicFrameLocks xmlns:a="http://schemas.openxmlformats.org/drawingml/2006/main" noChangeAspect="1"/>
+            </wp:cNvGraphicFramePr>
+            <a:graphic xmlns:a="http://schemas.openxmlformats.org/drawingml/2006/main">
+              <a:graphicData uri="http://schemas.openxmlformats.org/drawingml/2006/picture">
+                <pic:pic xmlns:pic="http://schemas.openxmlformats.org/drawingml/2006/picture">
+                  <pic:nvPicPr>
+                    <pic:cNvPr id="0" name="Picture 11" descr="F:\projects\decomention\Screenshot 2022-04-23 125558.png"/>
+                    <pic:cNvPicPr>
+                      <a:picLocks noChangeAspect="1" noChangeArrowheads="1"/>
+                    </pic:cNvPicPr>
+                  </pic:nvPicPr>
+                  <pic:blipFill>
+                    <a:blip r:embed="rId18" cstate="print">
+                      <a:extLst>
+                        <a:ext uri="{28A0092B-C50C-407E-A947-70E740481C1C}">
+                          <a14:useLocalDpi xmlns:a14="http://schemas.microsoft.com/office/drawing/2010/main" val="0"/>
+                        </a:ext>
+                      </a:extLst>
+                    </a:blip>
+                    <a:srcRect/>
+                    <a:stretch>
+                      <a:fillRect/>
+                    </a:stretch>
+                  </pic:blipFill>
+                  <pic:spPr bwMode="auto">
+                    <a:xfrm>
+                      <a:off x="0" y="0"/>
+                      <a:ext cx="3861435" cy="2680335"/>
+                    </a:xfrm>
+                    <a:prstGeom prst="rect">
+                      <a:avLst/>
+                    </a:prstGeom>
+                    <a:noFill/>
+                    <a:ln>
+                      <a:noFill/>
+                    </a:ln>
+                  </pic:spPr>
+                </pic:pic>
+              </a:graphicData>
+            </a:graphic>
+            <wp14:sizeRelH relativeFrom="margin">
+              <wp14:pctWidth>0</wp14:pctWidth>
+            </wp14:sizeRelH>
+            <wp14:sizeRelV relativeFrom="margin">
+              <wp14:pctHeight>0</wp14:pctHeight>
+            </wp14:sizeRelV>
+          </wp:anchor>
+        </w:drawing>
+      </w:r>
+    </w:p>
+    <w:p/>
+    <w:p>
+      <w:r>
+        <w:t xml:space="preserve">In figure </w:t>
+      </w:r>
+      <w:proofErr w:type="gramStart"/>
+      <w:r>
+        <w:t>(  )</w:t>
+      </w:r>
+      <w:proofErr w:type="gramEnd"/>
+      <w:r>
+        <w:t xml:space="preserve"> we can see the test data and the prediction of model on it , we have very good accuracy .</w:t>
+      </w:r>
+    </w:p>
+    <w:p/>
+    <w:p>
+      <w:r>
+        <w:t>Now should transform this model form tensor flow to tensor flow lite to work in mobile phone</w:t>
+      </w:r>
+      <w:r>
+        <w:br/>
+        <w:t xml:space="preserve">we can now </w:t>
+      </w:r>
+      <w:proofErr w:type="spellStart"/>
+      <w:r>
+        <w:t>used</w:t>
+      </w:r>
+      <w:proofErr w:type="spellEnd"/>
+      <w:r>
+        <w:t xml:space="preserve"> this model in our application.</w:t>
+      </w:r>
+    </w:p>
+    <w:p/>
+    <w:p>
+      <w:pPr>
+        <w:rPr>
+          <w:rFonts w:asciiTheme="majorBidi" w:hAnsiTheme="majorBidi" w:cstheme="majorBidi"/>
+          <w:sz w:val="28"/>
+          <w:szCs w:val="28"/>
+        </w:rPr>
+      </w:pPr>
+    </w:p>
+    <w:p>
+      <w:pPr>
+        <w:rPr>
+          <w:rFonts w:asciiTheme="majorBidi" w:hAnsiTheme="majorBidi" w:cstheme="majorBidi"/>
+          <w:sz w:val="28"/>
+          <w:szCs w:val="28"/>
+        </w:rPr>
+      </w:pPr>
+    </w:p>
+    <w:p>
+      <w:pPr>
+        <w:rPr>
+          <w:rFonts w:asciiTheme="majorBidi" w:hAnsiTheme="majorBidi" w:cstheme="majorBidi"/>
+          <w:sz w:val="28"/>
+          <w:szCs w:val="28"/>
+        </w:rPr>
+      </w:pPr>
+    </w:p>
+    <w:p>
+      <w:pPr>
+        <w:rPr>
+          <w:rFonts w:asciiTheme="majorBidi" w:hAnsiTheme="majorBidi" w:cstheme="majorBidi"/>
+          <w:sz w:val="28"/>
+          <w:szCs w:val="28"/>
+        </w:rPr>
+      </w:pPr>
+    </w:p>
+    <w:p>
+      <w:pPr>
+        <w:rPr>
+          <w:rFonts w:asciiTheme="majorBidi" w:hAnsiTheme="majorBidi" w:cstheme="majorBidi"/>
+          <w:sz w:val="28"/>
+          <w:szCs w:val="28"/>
+        </w:rPr>
+      </w:pPr>
+    </w:p>
+    <w:p>
+      <w:pPr>
+        <w:rPr>
+          <w:rFonts w:asciiTheme="majorBidi" w:hAnsiTheme="majorBidi" w:cstheme="majorBidi"/>
+          <w:sz w:val="28"/>
+          <w:szCs w:val="28"/>
+        </w:rPr>
+      </w:pPr>
+    </w:p>
+    <w:p>
+      <w:pPr>
+        <w:rPr>
+          <w:rFonts w:asciiTheme="majorBidi" w:hAnsiTheme="majorBidi" w:cstheme="majorBidi"/>
+          <w:sz w:val="28"/>
+          <w:szCs w:val="28"/>
+        </w:rPr>
+      </w:pPr>
+    </w:p>
+    <w:p>
+      <w:pPr>
+        <w:rPr>
+          <w:rFonts w:asciiTheme="majorBidi" w:hAnsiTheme="majorBidi" w:cstheme="majorBidi"/>
+          <w:sz w:val="28"/>
+          <w:szCs w:val="28"/>
+        </w:rPr>
+      </w:pPr>
+    </w:p>
+    <w:p>
+      <w:pPr>
+        <w:rPr>
+          <w:rFonts w:asciiTheme="majorBidi" w:hAnsiTheme="majorBidi" w:cstheme="majorBidi"/>
+          <w:sz w:val="28"/>
+          <w:szCs w:val="28"/>
+        </w:rPr>
+      </w:pPr>
+    </w:p>
+    <w:p>
+      <w:pPr>
+        <w:rPr>
+          <w:rFonts w:asciiTheme="majorBidi" w:hAnsiTheme="majorBidi" w:cstheme="majorBidi"/>
+          <w:sz w:val="28"/>
+          <w:szCs w:val="28"/>
+        </w:rPr>
+      </w:pPr>
+    </w:p>
+    <w:p>
+      <w:pPr>
+        <w:rPr>
+          <w:rFonts w:asciiTheme="majorBidi" w:hAnsiTheme="majorBidi" w:cstheme="majorBidi"/>
+          <w:sz w:val="28"/>
+          <w:szCs w:val="28"/>
+        </w:rPr>
+      </w:pPr>
+    </w:p>
+    <w:p>
+      <w:pPr>
+        <w:pStyle w:val="Heading1"/>
+      </w:pPr>
+      <w:r>
+        <w:t>API</w:t>
+      </w:r>
+    </w:p>
+    <w:p>
+      <w:pPr>
+        <w:pStyle w:val="Heading1"/>
+      </w:pPr>
+      <w:proofErr w:type="spellStart"/>
+      <w:r>
+        <w:t>Rerofit</w:t>
+      </w:r>
+      <w:proofErr w:type="spellEnd"/>
+    </w:p>
+    <w:p>
+      <w:pPr>
+        <w:rPr>
+          <w:rFonts w:asciiTheme="majorBidi" w:hAnsiTheme="majorBidi" w:cstheme="majorBidi"/>
+          <w:sz w:val="28"/>
+          <w:szCs w:val="28"/>
+        </w:rPr>
+      </w:pPr>
+    </w:p>
+    <w:p>
+      <w:pPr>
+        <w:rPr>
+          <w:rFonts w:asciiTheme="majorBidi" w:hAnsiTheme="majorBidi" w:cstheme="majorBidi"/>
+          <w:sz w:val="28"/>
+          <w:szCs w:val="28"/>
+        </w:rPr>
+      </w:pPr>
+    </w:p>
+    <w:p>
+      <w:pPr>
+        <w:rPr>
+          <w:rFonts w:asciiTheme="majorBidi" w:hAnsiTheme="majorBidi" w:cstheme="majorBidi"/>
+          <w:sz w:val="28"/>
+          <w:szCs w:val="28"/>
+        </w:rPr>
+      </w:pPr>
+    </w:p>
+    <w:p>
+      <w:pPr>
+        <w:rPr>
+          <w:rFonts w:asciiTheme="majorBidi" w:hAnsiTheme="majorBidi" w:cstheme="majorBidi"/>
+          <w:sz w:val="28"/>
+          <w:szCs w:val="28"/>
+        </w:rPr>
+      </w:pPr>
+    </w:p>
+    <w:p>
+      <w:pPr>
+        <w:rPr>
+          <w:rFonts w:asciiTheme="majorBidi" w:hAnsiTheme="majorBidi" w:cstheme="majorBidi"/>
+          <w:sz w:val="28"/>
+          <w:szCs w:val="28"/>
+        </w:rPr>
+      </w:pPr>
+    </w:p>
+    <w:p>
+      <w:pPr>
+        <w:rPr>
+          <w:rFonts w:asciiTheme="majorBidi" w:hAnsiTheme="majorBidi" w:cstheme="majorBidi"/>
+          <w:sz w:val="28"/>
+          <w:szCs w:val="28"/>
+        </w:rPr>
+      </w:pPr>
+    </w:p>
+    <w:p>
+      <w:pPr>
+        <w:pStyle w:val="Heading1"/>
+        <w:rPr>
+          <w:rFonts w:asciiTheme="majorBidi" w:hAnsiTheme="majorBidi"/>
+        </w:rPr>
+      </w:pPr>
+      <w:r>
+        <w:rPr>
+          <w:rFonts w:asciiTheme="majorBidi" w:hAnsiTheme="majorBidi"/>
+        </w:rPr>
+        <w:t xml:space="preserve">5.2 </w:t>
+      </w:r>
+      <w:r>
+        <w:rPr>
+          <w:rFonts w:asciiTheme="majorBidi" w:hAnsiTheme="majorBidi"/>
+        </w:rPr>
+        <w:t>Conclusion:</w:t>
+      </w:r>
+    </w:p>
+    <w:p>
+      <w:pPr>
+        <w:rPr>
+          <w:rFonts w:asciiTheme="majorBidi" w:hAnsiTheme="majorBidi" w:cstheme="majorBidi"/>
+        </w:rPr>
+      </w:pPr>
+      <w:r>
+        <w:rPr>
+          <w:rFonts w:asciiTheme="majorBidi" w:hAnsiTheme="majorBidi" w:cstheme="majorBidi"/>
+          <w:sz w:val="28"/>
+          <w:szCs w:val="28"/>
+        </w:rPr>
         <w:t xml:space="preserve">Design and construction of </w:t>
       </w:r>
     </w:p>
@@ -202,16 +2866,14 @@
           <w:rFonts w:asciiTheme="majorBidi" w:hAnsiTheme="majorBidi" w:cstheme="majorBidi"/>
         </w:rPr>
       </w:pPr>
-      <w:bookmarkStart w:id="0" w:name="_GoBack"/>
-      <w:bookmarkEnd w:id="0"/>
     </w:p>
     <w:sectPr>
-      <w:headerReference w:type="even" r:id="rId7"/>
-      <w:headerReference w:type="default" r:id="rId8"/>
-      <w:footerReference w:type="even" r:id="rId9"/>
-      <w:footerReference w:type="default" r:id="rId10"/>
-      <w:headerReference w:type="first" r:id="rId11"/>
-      <w:footerReference w:type="first" r:id="rId12"/>
+      <w:headerReference w:type="even" r:id="rId19"/>
+      <w:headerReference w:type="default" r:id="rId20"/>
+      <w:footerReference w:type="even" r:id="rId21"/>
+      <w:footerReference w:type="default" r:id="rId22"/>
+      <w:headerReference w:type="first" r:id="rId23"/>
+      <w:footerReference w:type="first" r:id="rId24"/>
       <w:pgSz w:w="12240" w:h="15840"/>
       <w:pgMar w:top="1440" w:right="1440" w:bottom="1440" w:left="1440" w:header="720" w:footer="720" w:gutter="0"/>
       <w:pgBorders w:offsetFrom="page">
@@ -229,7 +2891,7 @@
 </file>
 
 <file path=word/endnotes.xml><?xml version="1.0" encoding="utf-8"?>
-<w:endnotes xmlns:wpc="http://schemas.microsoft.com/office/word/2010/wordprocessingCanvas" xmlns:mc="http://schemas.openxmlformats.org/markup-compatibility/2006" xmlns:o="urn:schemas-microsoft-com:office:office" xmlns:r="http://schemas.openxmlformats.org/officeDocument/2006/relationships" xmlns:m="http://schemas.openxmlformats.org/officeDocument/2006/math" xmlns:v="urn:schemas-microsoft-com:vml" xmlns:wp14="http://schemas.microsoft.com/office/word/2010/wordprocessingDrawing" xmlns:wp="http://schemas.openxmlformats.org/drawingml/2006/wordprocessingDrawing" xmlns:w10="urn:schemas-microsoft-com:office:word" xmlns:w="http://schemas.openxmlformats.org/wordprocessingml/2006/main" xmlns:w14="http://schemas.microsoft.com/office/word/2010/wordml" xmlns:w15="http://schemas.microsoft.com/office/word/2012/wordml" xmlns:wpg="http://schemas.microsoft.com/office/word/2010/wordprocessingGroup" xmlns:wpi="http://schemas.microsoft.com/office/word/2010/wordprocessingInk" xmlns:wne="http://schemas.microsoft.com/office/word/2006/wordml" xmlns:wps="http://schemas.microsoft.com/office/word/2010/wordprocessingShape" mc:Ignorable="w14 w15 wp14">
+<w:endnotes xmlns:wpc="http://schemas.microsoft.com/office/word/2010/wordprocessingCanvas" xmlns:cx="http://schemas.microsoft.com/office/drawing/2014/chartex" xmlns:mc="http://schemas.openxmlformats.org/markup-compatibility/2006" xmlns:o="urn:schemas-microsoft-com:office:office" xmlns:r="http://schemas.openxmlformats.org/officeDocument/2006/relationships" xmlns:m="http://schemas.openxmlformats.org/officeDocument/2006/math" xmlns:v="urn:schemas-microsoft-com:vml" xmlns:wp14="http://schemas.microsoft.com/office/word/2010/wordprocessingDrawing" xmlns:wp="http://schemas.openxmlformats.org/drawingml/2006/wordprocessingDrawing" xmlns:w10="urn:schemas-microsoft-com:office:word" xmlns:w="http://schemas.openxmlformats.org/wordprocessingml/2006/main" xmlns:w14="http://schemas.microsoft.com/office/word/2010/wordml" xmlns:w15="http://schemas.microsoft.com/office/word/2012/wordml" xmlns:w16se="http://schemas.microsoft.com/office/word/2015/wordml/symex" xmlns:wpg="http://schemas.microsoft.com/office/word/2010/wordprocessingGroup" xmlns:wpi="http://schemas.microsoft.com/office/word/2010/wordprocessingInk" xmlns:wne="http://schemas.microsoft.com/office/word/2006/wordml" xmlns:wps="http://schemas.microsoft.com/office/word/2010/wordprocessingShape" mc:Ignorable="w14 w15 w16se wp14">
   <w:endnote w:type="separator" w:id="-1">
     <w:p>
       <w:pPr>
@@ -254,7 +2916,7 @@
 </file>
 
 <file path=word/footer1.xml><?xml version="1.0" encoding="utf-8"?>
-<w:ftr xmlns:wpc="http://schemas.microsoft.com/office/word/2010/wordprocessingCanvas" xmlns:mc="http://schemas.openxmlformats.org/markup-compatibility/2006" xmlns:o="urn:schemas-microsoft-com:office:office" xmlns:r="http://schemas.openxmlformats.org/officeDocument/2006/relationships" xmlns:m="http://schemas.openxmlformats.org/officeDocument/2006/math" xmlns:v="urn:schemas-microsoft-com:vml" xmlns:wp14="http://schemas.microsoft.com/office/word/2010/wordprocessingDrawing" xmlns:wp="http://schemas.openxmlformats.org/drawingml/2006/wordprocessingDrawing" xmlns:w10="urn:schemas-microsoft-com:office:word" xmlns:w="http://schemas.openxmlformats.org/wordprocessingml/2006/main" xmlns:w14="http://schemas.microsoft.com/office/word/2010/wordml" xmlns:w15="http://schemas.microsoft.com/office/word/2012/wordml" xmlns:wpg="http://schemas.microsoft.com/office/word/2010/wordprocessingGroup" xmlns:wpi="http://schemas.microsoft.com/office/word/2010/wordprocessingInk" xmlns:wne="http://schemas.microsoft.com/office/word/2006/wordml" xmlns:wps="http://schemas.microsoft.com/office/word/2010/wordprocessingShape" mc:Ignorable="w14 w15 wp14">
+<w:ftr xmlns:wpc="http://schemas.microsoft.com/office/word/2010/wordprocessingCanvas" xmlns:cx="http://schemas.microsoft.com/office/drawing/2014/chartex" xmlns:mc="http://schemas.openxmlformats.org/markup-compatibility/2006" xmlns:o="urn:schemas-microsoft-com:office:office" xmlns:r="http://schemas.openxmlformats.org/officeDocument/2006/relationships" xmlns:m="http://schemas.openxmlformats.org/officeDocument/2006/math" xmlns:v="urn:schemas-microsoft-com:vml" xmlns:wp14="http://schemas.microsoft.com/office/word/2010/wordprocessingDrawing" xmlns:wp="http://schemas.openxmlformats.org/drawingml/2006/wordprocessingDrawing" xmlns:w10="urn:schemas-microsoft-com:office:word" xmlns:w="http://schemas.openxmlformats.org/wordprocessingml/2006/main" xmlns:w14="http://schemas.microsoft.com/office/word/2010/wordml" xmlns:w15="http://schemas.microsoft.com/office/word/2012/wordml" xmlns:w16se="http://schemas.microsoft.com/office/word/2015/wordml/symex" xmlns:wpg="http://schemas.microsoft.com/office/word/2010/wordprocessingGroup" xmlns:wpi="http://schemas.microsoft.com/office/word/2010/wordprocessingInk" xmlns:wne="http://schemas.microsoft.com/office/word/2006/wordml" xmlns:wps="http://schemas.microsoft.com/office/word/2010/wordprocessingShape" mc:Ignorable="w14 w15 w16se wp14">
   <w:p>
     <w:pPr>
       <w:pStyle w:val="Footer"/>
@@ -264,7 +2926,7 @@
 </file>
 
 <file path=word/footer2.xml><?xml version="1.0" encoding="utf-8"?>
-<w:ftr xmlns:wpc="http://schemas.microsoft.com/office/word/2010/wordprocessingCanvas" xmlns:mc="http://schemas.openxmlformats.org/markup-compatibility/2006" xmlns:o="urn:schemas-microsoft-com:office:office" xmlns:r="http://schemas.openxmlformats.org/officeDocument/2006/relationships" xmlns:m="http://schemas.openxmlformats.org/officeDocument/2006/math" xmlns:v="urn:schemas-microsoft-com:vml" xmlns:wp14="http://schemas.microsoft.com/office/word/2010/wordprocessingDrawing" xmlns:wp="http://schemas.openxmlformats.org/drawingml/2006/wordprocessingDrawing" xmlns:w10="urn:schemas-microsoft-com:office:word" xmlns:w="http://schemas.openxmlformats.org/wordprocessingml/2006/main" xmlns:w14="http://schemas.microsoft.com/office/word/2010/wordml" xmlns:w15="http://schemas.microsoft.com/office/word/2012/wordml" xmlns:wpg="http://schemas.microsoft.com/office/word/2010/wordprocessingGroup" xmlns:wpi="http://schemas.microsoft.com/office/word/2010/wordprocessingInk" xmlns:wne="http://schemas.microsoft.com/office/word/2006/wordml" xmlns:wps="http://schemas.microsoft.com/office/word/2010/wordprocessingShape" mc:Ignorable="w14 w15 wp14">
+<w:ftr xmlns:wpc="http://schemas.microsoft.com/office/word/2010/wordprocessingCanvas" xmlns:cx="http://schemas.microsoft.com/office/drawing/2014/chartex" xmlns:mc="http://schemas.openxmlformats.org/markup-compatibility/2006" xmlns:o="urn:schemas-microsoft-com:office:office" xmlns:r="http://schemas.openxmlformats.org/officeDocument/2006/relationships" xmlns:m="http://schemas.openxmlformats.org/officeDocument/2006/math" xmlns:v="urn:schemas-microsoft-com:vml" xmlns:wp14="http://schemas.microsoft.com/office/word/2010/wordprocessingDrawing" xmlns:wp="http://schemas.openxmlformats.org/drawingml/2006/wordprocessingDrawing" xmlns:w10="urn:schemas-microsoft-com:office:word" xmlns:w="http://schemas.openxmlformats.org/wordprocessingml/2006/main" xmlns:w14="http://schemas.microsoft.com/office/word/2010/wordml" xmlns:w15="http://schemas.microsoft.com/office/word/2012/wordml" xmlns:w16se="http://schemas.microsoft.com/office/word/2015/wordml/symex" xmlns:wpg="http://schemas.microsoft.com/office/word/2010/wordprocessingGroup" xmlns:wpi="http://schemas.microsoft.com/office/word/2010/wordprocessingInk" xmlns:wne="http://schemas.microsoft.com/office/word/2006/wordml" xmlns:wps="http://schemas.microsoft.com/office/word/2010/wordprocessingShape" mc:Ignorable="w14 w15 w16se wp14">
   <w:sdt>
     <w:sdtPr>
       <w:id w:val="942190188"/>
@@ -297,7 +2959,7 @@
           <w:rPr>
             <w:noProof/>
           </w:rPr>
-          <w:t>43</w:t>
+          <w:t>50</w:t>
         </w:r>
         <w:r>
           <w:rPr>
@@ -317,7 +2979,7 @@
 </file>
 
 <file path=word/footer3.xml><?xml version="1.0" encoding="utf-8"?>
-<w:ftr xmlns:wpc="http://schemas.microsoft.com/office/word/2010/wordprocessingCanvas" xmlns:mc="http://schemas.openxmlformats.org/markup-compatibility/2006" xmlns:o="urn:schemas-microsoft-com:office:office" xmlns:r="http://schemas.openxmlformats.org/officeDocument/2006/relationships" xmlns:m="http://schemas.openxmlformats.org/officeDocument/2006/math" xmlns:v="urn:schemas-microsoft-com:vml" xmlns:wp14="http://schemas.microsoft.com/office/word/2010/wordprocessingDrawing" xmlns:wp="http://schemas.openxmlformats.org/drawingml/2006/wordprocessingDrawing" xmlns:w10="urn:schemas-microsoft-com:office:word" xmlns:w="http://schemas.openxmlformats.org/wordprocessingml/2006/main" xmlns:w14="http://schemas.microsoft.com/office/word/2010/wordml" xmlns:w15="http://schemas.microsoft.com/office/word/2012/wordml" xmlns:wpg="http://schemas.microsoft.com/office/word/2010/wordprocessingGroup" xmlns:wpi="http://schemas.microsoft.com/office/word/2010/wordprocessingInk" xmlns:wne="http://schemas.microsoft.com/office/word/2006/wordml" xmlns:wps="http://schemas.microsoft.com/office/word/2010/wordprocessingShape" mc:Ignorable="w14 w15 wp14">
+<w:ftr xmlns:wpc="http://schemas.microsoft.com/office/word/2010/wordprocessingCanvas" xmlns:cx="http://schemas.microsoft.com/office/drawing/2014/chartex" xmlns:mc="http://schemas.openxmlformats.org/markup-compatibility/2006" xmlns:o="urn:schemas-microsoft-com:office:office" xmlns:r="http://schemas.openxmlformats.org/officeDocument/2006/relationships" xmlns:m="http://schemas.openxmlformats.org/officeDocument/2006/math" xmlns:v="urn:schemas-microsoft-com:vml" xmlns:wp14="http://schemas.microsoft.com/office/word/2010/wordprocessingDrawing" xmlns:wp="http://schemas.openxmlformats.org/drawingml/2006/wordprocessingDrawing" xmlns:w10="urn:schemas-microsoft-com:office:word" xmlns:w="http://schemas.openxmlformats.org/wordprocessingml/2006/main" xmlns:w14="http://schemas.microsoft.com/office/word/2010/wordml" xmlns:w15="http://schemas.microsoft.com/office/word/2012/wordml" xmlns:w16se="http://schemas.microsoft.com/office/word/2015/wordml/symex" xmlns:wpg="http://schemas.microsoft.com/office/word/2010/wordprocessingGroup" xmlns:wpi="http://schemas.microsoft.com/office/word/2010/wordprocessingInk" xmlns:wne="http://schemas.microsoft.com/office/word/2006/wordml" xmlns:wps="http://schemas.microsoft.com/office/word/2010/wordprocessingShape" mc:Ignorable="w14 w15 w16se wp14">
   <w:p>
     <w:pPr>
       <w:pStyle w:val="Footer"/>
@@ -327,7 +2989,7 @@
 </file>
 
 <file path=word/footnotes.xml><?xml version="1.0" encoding="utf-8"?>
-<w:footnotes xmlns:wpc="http://schemas.microsoft.com/office/word/2010/wordprocessingCanvas" xmlns:mc="http://schemas.openxmlformats.org/markup-compatibility/2006" xmlns:o="urn:schemas-microsoft-com:office:office" xmlns:r="http://schemas.openxmlformats.org/officeDocument/2006/relationships" xmlns:m="http://schemas.openxmlformats.org/officeDocument/2006/math" xmlns:v="urn:schemas-microsoft-com:vml" xmlns:wp14="http://schemas.microsoft.com/office/word/2010/wordprocessingDrawing" xmlns:wp="http://schemas.openxmlformats.org/drawingml/2006/wordprocessingDrawing" xmlns:w10="urn:schemas-microsoft-com:office:word" xmlns:w="http://schemas.openxmlformats.org/wordprocessingml/2006/main" xmlns:w14="http://schemas.microsoft.com/office/word/2010/wordml" xmlns:w15="http://schemas.microsoft.com/office/word/2012/wordml" xmlns:wpg="http://schemas.microsoft.com/office/word/2010/wordprocessingGroup" xmlns:wpi="http://schemas.microsoft.com/office/word/2010/wordprocessingInk" xmlns:wne="http://schemas.microsoft.com/office/word/2006/wordml" xmlns:wps="http://schemas.microsoft.com/office/word/2010/wordprocessingShape" mc:Ignorable="w14 w15 wp14">
+<w:footnotes xmlns:wpc="http://schemas.microsoft.com/office/word/2010/wordprocessingCanvas" xmlns:cx="http://schemas.microsoft.com/office/drawing/2014/chartex" xmlns:mc="http://schemas.openxmlformats.org/markup-compatibility/2006" xmlns:o="urn:schemas-microsoft-com:office:office" xmlns:r="http://schemas.openxmlformats.org/officeDocument/2006/relationships" xmlns:m="http://schemas.openxmlformats.org/officeDocument/2006/math" xmlns:v="urn:schemas-microsoft-com:vml" xmlns:wp14="http://schemas.microsoft.com/office/word/2010/wordprocessingDrawing" xmlns:wp="http://schemas.openxmlformats.org/drawingml/2006/wordprocessingDrawing" xmlns:w10="urn:schemas-microsoft-com:office:word" xmlns:w="http://schemas.openxmlformats.org/wordprocessingml/2006/main" xmlns:w14="http://schemas.microsoft.com/office/word/2010/wordml" xmlns:w15="http://schemas.microsoft.com/office/word/2012/wordml" xmlns:w16se="http://schemas.microsoft.com/office/word/2015/wordml/symex" xmlns:wpg="http://schemas.microsoft.com/office/word/2010/wordprocessingGroup" xmlns:wpi="http://schemas.microsoft.com/office/word/2010/wordprocessingInk" xmlns:wne="http://schemas.microsoft.com/office/word/2006/wordml" xmlns:wps="http://schemas.microsoft.com/office/word/2010/wordprocessingShape" mc:Ignorable="w14 w15 w16se wp14">
   <w:footnote w:type="separator" w:id="-1">
     <w:p>
       <w:pPr>
@@ -352,7 +3014,7 @@
 </file>
 
 <file path=word/header1.xml><?xml version="1.0" encoding="utf-8"?>
-<w:hdr xmlns:wpc="http://schemas.microsoft.com/office/word/2010/wordprocessingCanvas" xmlns:mc="http://schemas.openxmlformats.org/markup-compatibility/2006" xmlns:o="urn:schemas-microsoft-com:office:office" xmlns:r="http://schemas.openxmlformats.org/officeDocument/2006/relationships" xmlns:m="http://schemas.openxmlformats.org/officeDocument/2006/math" xmlns:v="urn:schemas-microsoft-com:vml" xmlns:wp14="http://schemas.microsoft.com/office/word/2010/wordprocessingDrawing" xmlns:wp="http://schemas.openxmlformats.org/drawingml/2006/wordprocessingDrawing" xmlns:w10="urn:schemas-microsoft-com:office:word" xmlns:w="http://schemas.openxmlformats.org/wordprocessingml/2006/main" xmlns:w14="http://schemas.microsoft.com/office/word/2010/wordml" xmlns:w15="http://schemas.microsoft.com/office/word/2012/wordml" xmlns:wpg="http://schemas.microsoft.com/office/word/2010/wordprocessingGroup" xmlns:wpi="http://schemas.microsoft.com/office/word/2010/wordprocessingInk" xmlns:wne="http://schemas.microsoft.com/office/word/2006/wordml" xmlns:wps="http://schemas.microsoft.com/office/word/2010/wordprocessingShape" mc:Ignorable="w14 w15 wp14">
+<w:hdr xmlns:wpc="http://schemas.microsoft.com/office/word/2010/wordprocessingCanvas" xmlns:cx="http://schemas.microsoft.com/office/drawing/2014/chartex" xmlns:mc="http://schemas.openxmlformats.org/markup-compatibility/2006" xmlns:o="urn:schemas-microsoft-com:office:office" xmlns:r="http://schemas.openxmlformats.org/officeDocument/2006/relationships" xmlns:m="http://schemas.openxmlformats.org/officeDocument/2006/math" xmlns:v="urn:schemas-microsoft-com:vml" xmlns:wp14="http://schemas.microsoft.com/office/word/2010/wordprocessingDrawing" xmlns:wp="http://schemas.openxmlformats.org/drawingml/2006/wordprocessingDrawing" xmlns:w10="urn:schemas-microsoft-com:office:word" xmlns:w="http://schemas.openxmlformats.org/wordprocessingml/2006/main" xmlns:w14="http://schemas.microsoft.com/office/word/2010/wordml" xmlns:w15="http://schemas.microsoft.com/office/word/2012/wordml" xmlns:w16se="http://schemas.microsoft.com/office/word/2015/wordml/symex" xmlns:wpg="http://schemas.microsoft.com/office/word/2010/wordprocessingGroup" xmlns:wpi="http://schemas.microsoft.com/office/word/2010/wordprocessingInk" xmlns:wne="http://schemas.microsoft.com/office/word/2006/wordml" xmlns:wps="http://schemas.microsoft.com/office/word/2010/wordprocessingShape" mc:Ignorable="w14 w15 w16se wp14">
   <w:p>
     <w:pPr>
       <w:pStyle w:val="Header"/>
@@ -362,7 +3024,7 @@
 </file>
 
 <file path=word/header2.xml><?xml version="1.0" encoding="utf-8"?>
-<w:hdr xmlns:wpc="http://schemas.microsoft.com/office/word/2010/wordprocessingCanvas" xmlns:mc="http://schemas.openxmlformats.org/markup-compatibility/2006" xmlns:o="urn:schemas-microsoft-com:office:office" xmlns:r="http://schemas.openxmlformats.org/officeDocument/2006/relationships" xmlns:m="http://schemas.openxmlformats.org/officeDocument/2006/math" xmlns:v="urn:schemas-microsoft-com:vml" xmlns:wp14="http://schemas.microsoft.com/office/word/2010/wordprocessingDrawing" xmlns:wp="http://schemas.openxmlformats.org/drawingml/2006/wordprocessingDrawing" xmlns:w10="urn:schemas-microsoft-com:office:word" xmlns:w="http://schemas.openxmlformats.org/wordprocessingml/2006/main" xmlns:w14="http://schemas.microsoft.com/office/word/2010/wordml" xmlns:w15="http://schemas.microsoft.com/office/word/2012/wordml" xmlns:wpg="http://schemas.microsoft.com/office/word/2010/wordprocessingGroup" xmlns:wpi="http://schemas.microsoft.com/office/word/2010/wordprocessingInk" xmlns:wne="http://schemas.microsoft.com/office/word/2006/wordml" xmlns:wps="http://schemas.microsoft.com/office/word/2010/wordprocessingShape" mc:Ignorable="w14 w15 wp14">
+<w:hdr xmlns:wpc="http://schemas.microsoft.com/office/word/2010/wordprocessingCanvas" xmlns:cx="http://schemas.microsoft.com/office/drawing/2014/chartex" xmlns:mc="http://schemas.openxmlformats.org/markup-compatibility/2006" xmlns:o="urn:schemas-microsoft-com:office:office" xmlns:r="http://schemas.openxmlformats.org/officeDocument/2006/relationships" xmlns:m="http://schemas.openxmlformats.org/officeDocument/2006/math" xmlns:v="urn:schemas-microsoft-com:vml" xmlns:wp14="http://schemas.microsoft.com/office/word/2010/wordprocessingDrawing" xmlns:wp="http://schemas.openxmlformats.org/drawingml/2006/wordprocessingDrawing" xmlns:w10="urn:schemas-microsoft-com:office:word" xmlns:w="http://schemas.openxmlformats.org/wordprocessingml/2006/main" xmlns:w14="http://schemas.microsoft.com/office/word/2010/wordml" xmlns:w15="http://schemas.microsoft.com/office/word/2012/wordml" xmlns:w16se="http://schemas.microsoft.com/office/word/2015/wordml/symex" xmlns:wpg="http://schemas.microsoft.com/office/word/2010/wordprocessingGroup" xmlns:wpi="http://schemas.microsoft.com/office/word/2010/wordprocessingInk" xmlns:wne="http://schemas.microsoft.com/office/word/2006/wordml" xmlns:wps="http://schemas.microsoft.com/office/word/2010/wordprocessingShape" mc:Ignorable="w14 w15 w16se wp14">
   <w:p>
     <w:pPr>
       <w:pStyle w:val="Header"/>
@@ -372,7 +3034,7 @@
 </file>
 
 <file path=word/header3.xml><?xml version="1.0" encoding="utf-8"?>
-<w:hdr xmlns:wpc="http://schemas.microsoft.com/office/word/2010/wordprocessingCanvas" xmlns:mc="http://schemas.openxmlformats.org/markup-compatibility/2006" xmlns:o="urn:schemas-microsoft-com:office:office" xmlns:r="http://schemas.openxmlformats.org/officeDocument/2006/relationships" xmlns:m="http://schemas.openxmlformats.org/officeDocument/2006/math" xmlns:v="urn:schemas-microsoft-com:vml" xmlns:wp14="http://schemas.microsoft.com/office/word/2010/wordprocessingDrawing" xmlns:wp="http://schemas.openxmlformats.org/drawingml/2006/wordprocessingDrawing" xmlns:w10="urn:schemas-microsoft-com:office:word" xmlns:w="http://schemas.openxmlformats.org/wordprocessingml/2006/main" xmlns:w14="http://schemas.microsoft.com/office/word/2010/wordml" xmlns:w15="http://schemas.microsoft.com/office/word/2012/wordml" xmlns:wpg="http://schemas.microsoft.com/office/word/2010/wordprocessingGroup" xmlns:wpi="http://schemas.microsoft.com/office/word/2010/wordprocessingInk" xmlns:wne="http://schemas.microsoft.com/office/word/2006/wordml" xmlns:wps="http://schemas.microsoft.com/office/word/2010/wordprocessingShape" mc:Ignorable="w14 w15 wp14">
+<w:hdr xmlns:wpc="http://schemas.microsoft.com/office/word/2010/wordprocessingCanvas" xmlns:cx="http://schemas.microsoft.com/office/drawing/2014/chartex" xmlns:mc="http://schemas.openxmlformats.org/markup-compatibility/2006" xmlns:o="urn:schemas-microsoft-com:office:office" xmlns:r="http://schemas.openxmlformats.org/officeDocument/2006/relationships" xmlns:m="http://schemas.openxmlformats.org/officeDocument/2006/math" xmlns:v="urn:schemas-microsoft-com:vml" xmlns:wp14="http://schemas.microsoft.com/office/word/2010/wordprocessingDrawing" xmlns:wp="http://schemas.openxmlformats.org/drawingml/2006/wordprocessingDrawing" xmlns:w10="urn:schemas-microsoft-com:office:word" xmlns:w="http://schemas.openxmlformats.org/wordprocessingml/2006/main" xmlns:w14="http://schemas.microsoft.com/office/word/2010/wordml" xmlns:w15="http://schemas.microsoft.com/office/word/2012/wordml" xmlns:w16se="http://schemas.microsoft.com/office/word/2015/wordml/symex" xmlns:wpg="http://schemas.microsoft.com/office/word/2010/wordprocessingGroup" xmlns:wpi="http://schemas.microsoft.com/office/word/2010/wordprocessingInk" xmlns:wne="http://schemas.microsoft.com/office/word/2006/wordml" xmlns:wps="http://schemas.microsoft.com/office/word/2010/wordprocessingShape" mc:Ignorable="w14 w15 w16se wp14">
   <w:p>
     <w:pPr>
       <w:pStyle w:val="Header"/>
@@ -382,8 +3044,97 @@
 </file>
 
 <file path=word/numbering.xml><?xml version="1.0" encoding="utf-8"?>
-<w:numbering xmlns:wpc="http://schemas.microsoft.com/office/word/2010/wordprocessingCanvas" xmlns:mc="http://schemas.openxmlformats.org/markup-compatibility/2006" xmlns:o="urn:schemas-microsoft-com:office:office" xmlns:r="http://schemas.openxmlformats.org/officeDocument/2006/relationships" xmlns:m="http://schemas.openxmlformats.org/officeDocument/2006/math" xmlns:v="urn:schemas-microsoft-com:vml" xmlns:wp14="http://schemas.microsoft.com/office/word/2010/wordprocessingDrawing" xmlns:wp="http://schemas.openxmlformats.org/drawingml/2006/wordprocessingDrawing" xmlns:w10="urn:schemas-microsoft-com:office:word" xmlns:w="http://schemas.openxmlformats.org/wordprocessingml/2006/main" xmlns:w14="http://schemas.microsoft.com/office/word/2010/wordml" xmlns:w15="http://schemas.microsoft.com/office/word/2012/wordml" xmlns:wpg="http://schemas.microsoft.com/office/word/2010/wordprocessingGroup" xmlns:wpi="http://schemas.microsoft.com/office/word/2010/wordprocessingInk" xmlns:wne="http://schemas.microsoft.com/office/word/2006/wordml" xmlns:wps="http://schemas.microsoft.com/office/word/2010/wordprocessingShape" mc:Ignorable="w14 w15 wp14">
+<w:numbering xmlns:wpc="http://schemas.microsoft.com/office/word/2010/wordprocessingCanvas" xmlns:cx="http://schemas.microsoft.com/office/drawing/2014/chartex" xmlns:mc="http://schemas.openxmlformats.org/markup-compatibility/2006" xmlns:o="urn:schemas-microsoft-com:office:office" xmlns:r="http://schemas.openxmlformats.org/officeDocument/2006/relationships" xmlns:m="http://schemas.openxmlformats.org/officeDocument/2006/math" xmlns:v="urn:schemas-microsoft-com:vml" xmlns:wp14="http://schemas.microsoft.com/office/word/2010/wordprocessingDrawing" xmlns:wp="http://schemas.openxmlformats.org/drawingml/2006/wordprocessingDrawing" xmlns:w10="urn:schemas-microsoft-com:office:word" xmlns:w="http://schemas.openxmlformats.org/wordprocessingml/2006/main" xmlns:w14="http://schemas.microsoft.com/office/word/2010/wordml" xmlns:w15="http://schemas.microsoft.com/office/word/2012/wordml" xmlns:w16se="http://schemas.microsoft.com/office/word/2015/wordml/symex" xmlns:wpg="http://schemas.microsoft.com/office/word/2010/wordprocessingGroup" xmlns:wpi="http://schemas.microsoft.com/office/word/2010/wordprocessingInk" xmlns:wne="http://schemas.microsoft.com/office/word/2006/wordml" xmlns:wps="http://schemas.microsoft.com/office/word/2010/wordprocessingShape" mc:Ignorable="w14 w15 w16se wp14">
   <w:abstractNum w:abstractNumId="0" w15:restartNumberingAfterBreak="0">
+    <w:nsid w:val="29456D1C"/>
+    <w:multiLevelType w:val="hybridMultilevel"/>
+    <w:tmpl w:val="1C2C1464"/>
+    <w:lvl w:ilvl="0" w:tplc="E56E4A0C">
+      <w:start w:val="3"/>
+      <w:numFmt w:val="decimal"/>
+      <w:lvlText w:val="%1."/>
+      <w:lvlJc w:val="left"/>
+      <w:pPr>
+        <w:ind w:left="1440" w:hanging="360"/>
+      </w:pPr>
+      <w:rPr>
+        <w:rFonts w:hint="default"/>
+      </w:rPr>
+    </w:lvl>
+    <w:lvl w:ilvl="1" w:tplc="04090019">
+      <w:start w:val="1"/>
+      <w:numFmt w:val="lowerLetter"/>
+      <w:lvlText w:val="%2."/>
+      <w:lvlJc w:val="left"/>
+      <w:pPr>
+        <w:ind w:left="1440" w:hanging="360"/>
+      </w:pPr>
+    </w:lvl>
+    <w:lvl w:ilvl="2" w:tplc="0409001B">
+      <w:start w:val="1"/>
+      <w:numFmt w:val="lowerRoman"/>
+      <w:lvlText w:val="%3."/>
+      <w:lvlJc w:val="right"/>
+      <w:pPr>
+        <w:ind w:left="2160" w:hanging="180"/>
+      </w:pPr>
+    </w:lvl>
+    <w:lvl w:ilvl="3" w:tplc="0409000F" w:tentative="1">
+      <w:start w:val="1"/>
+      <w:numFmt w:val="decimal"/>
+      <w:lvlText w:val="%4."/>
+      <w:lvlJc w:val="left"/>
+      <w:pPr>
+        <w:ind w:left="2880" w:hanging="360"/>
+      </w:pPr>
+    </w:lvl>
+    <w:lvl w:ilvl="4" w:tplc="04090019" w:tentative="1">
+      <w:start w:val="1"/>
+      <w:numFmt w:val="lowerLetter"/>
+      <w:lvlText w:val="%5."/>
+      <w:lvlJc w:val="left"/>
+      <w:pPr>
+        <w:ind w:left="3600" w:hanging="360"/>
+      </w:pPr>
+    </w:lvl>
+    <w:lvl w:ilvl="5" w:tplc="0409001B" w:tentative="1">
+      <w:start w:val="1"/>
+      <w:numFmt w:val="lowerRoman"/>
+      <w:lvlText w:val="%6."/>
+      <w:lvlJc w:val="right"/>
+      <w:pPr>
+        <w:ind w:left="4320" w:hanging="180"/>
+      </w:pPr>
+    </w:lvl>
+    <w:lvl w:ilvl="6" w:tplc="0409000F" w:tentative="1">
+      <w:start w:val="1"/>
+      <w:numFmt w:val="decimal"/>
+      <w:lvlText w:val="%7."/>
+      <w:lvlJc w:val="left"/>
+      <w:pPr>
+        <w:ind w:left="5040" w:hanging="360"/>
+      </w:pPr>
+    </w:lvl>
+    <w:lvl w:ilvl="7" w:tplc="04090019" w:tentative="1">
+      <w:start w:val="1"/>
+      <w:numFmt w:val="lowerLetter"/>
+      <w:lvlText w:val="%8."/>
+      <w:lvlJc w:val="left"/>
+      <w:pPr>
+        <w:ind w:left="5760" w:hanging="360"/>
+      </w:pPr>
+    </w:lvl>
+    <w:lvl w:ilvl="8" w:tplc="0409001B" w:tentative="1">
+      <w:start w:val="1"/>
+      <w:numFmt w:val="lowerRoman"/>
+      <w:lvlText w:val="%9."/>
+      <w:lvlJc w:val="right"/>
+      <w:pPr>
+        <w:ind w:left="6480" w:hanging="180"/>
+      </w:pPr>
+    </w:lvl>
+  </w:abstractNum>
+  <w:abstractNum w:abstractNumId="1" w15:restartNumberingAfterBreak="0">
     <w:nsid w:val="2F685B5C"/>
     <w:multiLevelType w:val="hybridMultilevel"/>
     <w:tmpl w:val="46C8CF8C"/>
@@ -496,14 +3247,222 @@
       </w:rPr>
     </w:lvl>
   </w:abstractNum>
+  <w:abstractNum w:abstractNumId="2" w15:restartNumberingAfterBreak="0">
+    <w:nsid w:val="3FFB3C28"/>
+    <w:multiLevelType w:val="hybridMultilevel"/>
+    <w:tmpl w:val="18247EBA"/>
+    <w:lvl w:ilvl="0" w:tplc="04090001">
+      <w:start w:val="1"/>
+      <w:numFmt w:val="bullet"/>
+      <w:lvlText w:val=""/>
+      <w:lvlJc w:val="left"/>
+      <w:pPr>
+        <w:ind w:left="1440" w:hanging="360"/>
+      </w:pPr>
+      <w:rPr>
+        <w:rFonts w:ascii="Symbol" w:hAnsi="Symbol" w:hint="default"/>
+      </w:rPr>
+    </w:lvl>
+    <w:lvl w:ilvl="1" w:tplc="04090003">
+      <w:start w:val="1"/>
+      <w:numFmt w:val="bullet"/>
+      <w:lvlText w:val="o"/>
+      <w:lvlJc w:val="left"/>
+      <w:pPr>
+        <w:ind w:left="2160" w:hanging="360"/>
+      </w:pPr>
+      <w:rPr>
+        <w:rFonts w:ascii="Courier New" w:hAnsi="Courier New" w:cs="Courier New" w:hint="default"/>
+      </w:rPr>
+    </w:lvl>
+    <w:lvl w:ilvl="2" w:tplc="04090005" w:tentative="1">
+      <w:start w:val="1"/>
+      <w:numFmt w:val="bullet"/>
+      <w:lvlText w:val=""/>
+      <w:lvlJc w:val="left"/>
+      <w:pPr>
+        <w:ind w:left="2880" w:hanging="360"/>
+      </w:pPr>
+      <w:rPr>
+        <w:rFonts w:ascii="Wingdings" w:hAnsi="Wingdings" w:hint="default"/>
+      </w:rPr>
+    </w:lvl>
+    <w:lvl w:ilvl="3" w:tplc="04090001" w:tentative="1">
+      <w:start w:val="1"/>
+      <w:numFmt w:val="bullet"/>
+      <w:lvlText w:val=""/>
+      <w:lvlJc w:val="left"/>
+      <w:pPr>
+        <w:ind w:left="3600" w:hanging="360"/>
+      </w:pPr>
+      <w:rPr>
+        <w:rFonts w:ascii="Symbol" w:hAnsi="Symbol" w:hint="default"/>
+      </w:rPr>
+    </w:lvl>
+    <w:lvl w:ilvl="4" w:tplc="04090003" w:tentative="1">
+      <w:start w:val="1"/>
+      <w:numFmt w:val="bullet"/>
+      <w:lvlText w:val="o"/>
+      <w:lvlJc w:val="left"/>
+      <w:pPr>
+        <w:ind w:left="4320" w:hanging="360"/>
+      </w:pPr>
+      <w:rPr>
+        <w:rFonts w:ascii="Courier New" w:hAnsi="Courier New" w:cs="Courier New" w:hint="default"/>
+      </w:rPr>
+    </w:lvl>
+    <w:lvl w:ilvl="5" w:tplc="04090005" w:tentative="1">
+      <w:start w:val="1"/>
+      <w:numFmt w:val="bullet"/>
+      <w:lvlText w:val=""/>
+      <w:lvlJc w:val="left"/>
+      <w:pPr>
+        <w:ind w:left="5040" w:hanging="360"/>
+      </w:pPr>
+      <w:rPr>
+        <w:rFonts w:ascii="Wingdings" w:hAnsi="Wingdings" w:hint="default"/>
+      </w:rPr>
+    </w:lvl>
+    <w:lvl w:ilvl="6" w:tplc="04090001" w:tentative="1">
+      <w:start w:val="1"/>
+      <w:numFmt w:val="bullet"/>
+      <w:lvlText w:val=""/>
+      <w:lvlJc w:val="left"/>
+      <w:pPr>
+        <w:ind w:left="5760" w:hanging="360"/>
+      </w:pPr>
+      <w:rPr>
+        <w:rFonts w:ascii="Symbol" w:hAnsi="Symbol" w:hint="default"/>
+      </w:rPr>
+    </w:lvl>
+    <w:lvl w:ilvl="7" w:tplc="04090003" w:tentative="1">
+      <w:start w:val="1"/>
+      <w:numFmt w:val="bullet"/>
+      <w:lvlText w:val="o"/>
+      <w:lvlJc w:val="left"/>
+      <w:pPr>
+        <w:ind w:left="6480" w:hanging="360"/>
+      </w:pPr>
+      <w:rPr>
+        <w:rFonts w:ascii="Courier New" w:hAnsi="Courier New" w:cs="Courier New" w:hint="default"/>
+      </w:rPr>
+    </w:lvl>
+    <w:lvl w:ilvl="8" w:tplc="04090005" w:tentative="1">
+      <w:start w:val="1"/>
+      <w:numFmt w:val="bullet"/>
+      <w:lvlText w:val=""/>
+      <w:lvlJc w:val="left"/>
+      <w:pPr>
+        <w:ind w:left="7200" w:hanging="360"/>
+      </w:pPr>
+      <w:rPr>
+        <w:rFonts w:ascii="Wingdings" w:hAnsi="Wingdings" w:hint="default"/>
+      </w:rPr>
+    </w:lvl>
+  </w:abstractNum>
+  <w:abstractNum w:abstractNumId="3" w15:restartNumberingAfterBreak="0">
+    <w:nsid w:val="54DC49BE"/>
+    <w:multiLevelType w:val="hybridMultilevel"/>
+    <w:tmpl w:val="8DB28AF6"/>
+    <w:lvl w:ilvl="0" w:tplc="0409000F">
+      <w:start w:val="1"/>
+      <w:numFmt w:val="decimal"/>
+      <w:lvlText w:val="%1."/>
+      <w:lvlJc w:val="left"/>
+      <w:pPr>
+        <w:ind w:left="720" w:hanging="360"/>
+      </w:pPr>
+    </w:lvl>
+    <w:lvl w:ilvl="1" w:tplc="04090019">
+      <w:start w:val="1"/>
+      <w:numFmt w:val="lowerLetter"/>
+      <w:lvlText w:val="%2."/>
+      <w:lvlJc w:val="left"/>
+      <w:pPr>
+        <w:ind w:left="1440" w:hanging="360"/>
+      </w:pPr>
+    </w:lvl>
+    <w:lvl w:ilvl="2" w:tplc="0409001B">
+      <w:start w:val="1"/>
+      <w:numFmt w:val="lowerRoman"/>
+      <w:lvlText w:val="%3."/>
+      <w:lvlJc w:val="right"/>
+      <w:pPr>
+        <w:ind w:left="2160" w:hanging="180"/>
+      </w:pPr>
+    </w:lvl>
+    <w:lvl w:ilvl="3" w:tplc="0409000F" w:tentative="1">
+      <w:start w:val="1"/>
+      <w:numFmt w:val="decimal"/>
+      <w:lvlText w:val="%4."/>
+      <w:lvlJc w:val="left"/>
+      <w:pPr>
+        <w:ind w:left="2880" w:hanging="360"/>
+      </w:pPr>
+    </w:lvl>
+    <w:lvl w:ilvl="4" w:tplc="04090019" w:tentative="1">
+      <w:start w:val="1"/>
+      <w:numFmt w:val="lowerLetter"/>
+      <w:lvlText w:val="%5."/>
+      <w:lvlJc w:val="left"/>
+      <w:pPr>
+        <w:ind w:left="3600" w:hanging="360"/>
+      </w:pPr>
+    </w:lvl>
+    <w:lvl w:ilvl="5" w:tplc="0409001B" w:tentative="1">
+      <w:start w:val="1"/>
+      <w:numFmt w:val="lowerRoman"/>
+      <w:lvlText w:val="%6."/>
+      <w:lvlJc w:val="right"/>
+      <w:pPr>
+        <w:ind w:left="4320" w:hanging="180"/>
+      </w:pPr>
+    </w:lvl>
+    <w:lvl w:ilvl="6" w:tplc="0409000F" w:tentative="1">
+      <w:start w:val="1"/>
+      <w:numFmt w:val="decimal"/>
+      <w:lvlText w:val="%7."/>
+      <w:lvlJc w:val="left"/>
+      <w:pPr>
+        <w:ind w:left="5040" w:hanging="360"/>
+      </w:pPr>
+    </w:lvl>
+    <w:lvl w:ilvl="7" w:tplc="04090019" w:tentative="1">
+      <w:start w:val="1"/>
+      <w:numFmt w:val="lowerLetter"/>
+      <w:lvlText w:val="%8."/>
+      <w:lvlJc w:val="left"/>
+      <w:pPr>
+        <w:ind w:left="5760" w:hanging="360"/>
+      </w:pPr>
+    </w:lvl>
+    <w:lvl w:ilvl="8" w:tplc="0409001B" w:tentative="1">
+      <w:start w:val="1"/>
+      <w:numFmt w:val="lowerRoman"/>
+      <w:lvlText w:val="%9."/>
+      <w:lvlJc w:val="right"/>
+      <w:pPr>
+        <w:ind w:left="6480" w:hanging="180"/>
+      </w:pPr>
+    </w:lvl>
+  </w:abstractNum>
   <w:num w:numId="1">
+    <w:abstractNumId w:val="1"/>
+  </w:num>
+  <w:num w:numId="2">
+    <w:abstractNumId w:val="3"/>
+  </w:num>
+  <w:num w:numId="3">
+    <w:abstractNumId w:val="2"/>
+  </w:num>
+  <w:num w:numId="4">
     <w:abstractNumId w:val="0"/>
   </w:num>
 </w:numbering>
 </file>
 
 <file path=word/styles.xml><?xml version="1.0" encoding="utf-8"?>
-<w:styles xmlns:mc="http://schemas.openxmlformats.org/markup-compatibility/2006" xmlns:r="http://schemas.openxmlformats.org/officeDocument/2006/relationships" xmlns:w="http://schemas.openxmlformats.org/wordprocessingml/2006/main" xmlns:w14="http://schemas.microsoft.com/office/word/2010/wordml" xmlns:w15="http://schemas.microsoft.com/office/word/2012/wordml" mc:Ignorable="w14 w15">
+<w:styles xmlns:mc="http://schemas.openxmlformats.org/markup-compatibility/2006" xmlns:r="http://schemas.openxmlformats.org/officeDocument/2006/relationships" xmlns:w="http://schemas.openxmlformats.org/wordprocessingml/2006/main" xmlns:w14="http://schemas.microsoft.com/office/word/2010/wordml" xmlns:w15="http://schemas.microsoft.com/office/word/2012/wordml" xmlns:w16se="http://schemas.microsoft.com/office/word/2015/wordml/symex" mc:Ignorable="w14 w15 w16se">
   <w:docDefaults>
     <w:rPrDefault>
       <w:rPr>
@@ -1463,4 +4422,16 @@
     </a:ext>
   </a:extLst>
 </a:theme>
+</file>
+
+<file path=customXml/item1.xml><?xml version="1.0" encoding="utf-8"?>
+<b:Sources xmlns:b="http://schemas.openxmlformats.org/officeDocument/2006/bibliography" xmlns="http://schemas.openxmlformats.org/officeDocument/2006/bibliography" SelectedStyle="\APASixthEditionOfficeOnline.xsl" StyleName="APA" Version="6"/>
+</file>
+
+<file path=customXml/itemProps1.xml><?xml version="1.0" encoding="utf-8"?>
+<ds:datastoreItem xmlns:ds="http://schemas.openxmlformats.org/officeDocument/2006/customXml" ds:itemID="{DE45576F-CE7D-43F2-8F6F-8967AB52CFAB}">
+  <ds:schemaRefs>
+    <ds:schemaRef ds:uri="http://schemas.openxmlformats.org/officeDocument/2006/bibliography"/>
+  </ds:schemaRefs>
+</ds:datastoreItem>
 </file>
</xml_diff>